<commit_message>
@isabelCalberti - Corrigindo documentações gerais
</commit_message>
<xml_diff>
--- a/Documentos/Documentação_Sprint 02.docx
+++ b/Documentos/Documentação_Sprint 02.docx
@@ -518,19 +518,8 @@
           <w:sz w:val="24"/>
           <w:szCs w:val="24"/>
         </w:rPr>
-        <w:t xml:space="preserve">Arthur </w:t>
-      </w:r>
-      <w:proofErr w:type="spellStart"/>
-      <w:r>
-        <w:rPr>
-          <w:rFonts w:ascii="Arial" w:eastAsia="Times New Roman" w:hAnsi="Arial" w:cs="Arial"/>
-          <w:color w:val="auto"/>
-          <w:sz w:val="24"/>
-          <w:szCs w:val="24"/>
-        </w:rPr>
-        <w:t>Cilliberti</w:t>
-      </w:r>
-      <w:proofErr w:type="spellEnd"/>
+        <w:t>Arthur Cilliberti</w:t>
+      </w:r>
       <w:r>
         <w:rPr>
           <w:rFonts w:ascii="Arial" w:eastAsia="Times New Roman" w:hAnsi="Arial" w:cs="Arial"/>
@@ -591,19 +580,8 @@
           <w:sz w:val="24"/>
           <w:szCs w:val="24"/>
         </w:rPr>
-        <w:t xml:space="preserve">Felipe </w:t>
-      </w:r>
-      <w:proofErr w:type="spellStart"/>
-      <w:r>
-        <w:rPr>
-          <w:rFonts w:ascii="Arial" w:eastAsia="Times New Roman" w:hAnsi="Arial" w:cs="Arial"/>
-          <w:color w:val="auto"/>
-          <w:sz w:val="24"/>
-          <w:szCs w:val="24"/>
-        </w:rPr>
-        <w:t>Naufel</w:t>
-      </w:r>
-      <w:proofErr w:type="spellEnd"/>
+        <w:t>Felipe Naufel</w:t>
+      </w:r>
       <w:r>
         <w:rPr>
           <w:rFonts w:ascii="Arial" w:eastAsia="Times New Roman" w:hAnsi="Arial" w:cs="Arial"/>
@@ -759,6 +737,7 @@
           <w:sz w:val="32"/>
           <w:szCs w:val="32"/>
         </w:rPr>
+        <w:lastRenderedPageBreak/>
         <w:t>Contexto do Negócio </w:t>
       </w:r>
     </w:p>
@@ -1012,6 +991,7 @@
           <w:sz w:val="24"/>
           <w:szCs w:val="24"/>
         </w:rPr>
+        <w:lastRenderedPageBreak/>
         <w:t>Hoje é muito comum as empresas realizarem testes tanto de aceitação como de mercado para novos produtos pois exige um alto investimento e busca-se ter certeza de que o produto atenderá as necessidades do público-alvo e encontrará uma demanda sustentável.</w:t>
       </w:r>
       <w:r>
@@ -1080,27 +1060,7 @@
           <w:sz w:val="24"/>
           <w:szCs w:val="24"/>
         </w:rPr>
-        <w:t xml:space="preserve">Contudo, os testes de mercado e aceitação, além de demandarem grande investimento também demandam tempo. Em relação aos seus custos, estes são variáveis, de acordo com o que a empresa deseja, mas o valor de uma pesquisa de mercado gira em torno de R$ 5,00 por questionário aplicado, ou seja, uma pesquisa que envolve 1.000 pessoas custará em torno de R$ 5.000,00, isso sendo somente uma parte/tipo de teste. Temos ainda, o marketing experimental (a venda do produto em duas ou mais cidades representativas), </w:t>
-      </w:r>
-      <w:proofErr w:type="spellStart"/>
-      <w:r>
-        <w:rPr>
-          <w:rFonts w:ascii="Arial" w:eastAsia="Times New Roman" w:hAnsi="Arial" w:cs="Arial"/>
-          <w:color w:val="auto"/>
-          <w:sz w:val="24"/>
-          <w:szCs w:val="24"/>
-        </w:rPr>
-        <w:t>pseudovenda</w:t>
-      </w:r>
-      <w:proofErr w:type="spellEnd"/>
-      <w:r>
-        <w:rPr>
-          <w:rFonts w:ascii="Arial" w:eastAsia="Times New Roman" w:hAnsi="Arial" w:cs="Arial"/>
-          <w:color w:val="auto"/>
-          <w:sz w:val="24"/>
-          <w:szCs w:val="24"/>
-        </w:rPr>
-        <w:t>, pesquisas quantitativas, baseadas em amostras estatísticas obtidas através, não só do questionário, como dito acima, mas também ligações e podem ser qualitativas (pesquisas exploratórias), que são obtidas através de entrevistas e grupos focais e muitas outras técnicas empregadas.</w:t>
+        <w:t>Contudo, os testes de mercado e aceitação, além de demandarem grande investimento também demandam tempo. Em relação aos seus custos, estes são variáveis, de acordo com o que a empresa deseja, mas o valor de uma pesquisa de mercado gira em torno de R$ 5,00 por questionário aplicado, ou seja, uma pesquisa que envolve 1.000 pessoas custará em torno de R$ 5.000,00, isso sendo somente uma parte/tipo de teste. Temos ainda, o marketing experimental (a venda do produto em duas ou mais cidades representativas), pseudovenda, pesquisas quantitativas, baseadas em amostras estatísticas obtidas através, não só do questionário, como dito acima, mas também ligações e podem ser qualitativas (pesquisas exploratórias), que são obtidas através de entrevistas e grupos focais e muitas outras técnicas empregadas.</w:t>
       </w:r>
     </w:p>
     <w:p>
@@ -1489,6 +1449,7 @@
         <w:rPr>
           <w:rFonts w:ascii="Arial" w:hAnsi="Arial" w:cs="Arial"/>
         </w:rPr>
+        <w:lastRenderedPageBreak/>
         <w:t xml:space="preserve">Por fim, </w:t>
       </w:r>
       <w:r>
@@ -1518,7 +1479,7 @@
         <w:ind w:firstLine="709"/>
         <w:jc w:val="both"/>
         <w:rPr>
-          <w:rStyle w:val="Strong"/>
+          <w:rStyle w:val="Forte"/>
           <w:rFonts w:ascii="Arial" w:hAnsi="Arial" w:cs="Arial"/>
           <w:b w:val="0"/>
           <w:bCs w:val="0"/>
@@ -1652,7 +1613,7 @@
       </w:r>
       <w:r>
         <w:rPr>
-          <w:rStyle w:val="Strong"/>
+          <w:rStyle w:val="Forte"/>
           <w:rFonts w:ascii="Arial" w:hAnsi="Arial" w:cs="Arial"/>
           <w:b w:val="0"/>
           <w:bCs w:val="0"/>
@@ -1661,7 +1622,7 @@
       </w:r>
       <w:r>
         <w:rPr>
-          <w:rStyle w:val="Strong"/>
+          <w:rStyle w:val="Forte"/>
           <w:rFonts w:ascii="Arial" w:hAnsi="Arial" w:cs="Arial"/>
           <w:b w:val="0"/>
           <w:bCs w:val="0"/>
@@ -1686,19 +1647,11 @@
         </w:rPr>
         <w:t xml:space="preserve">Nós da </w:t>
       </w:r>
-      <w:proofErr w:type="spellStart"/>
-      <w:r>
-        <w:rPr>
-          <w:rFonts w:ascii="Arial" w:hAnsi="Arial" w:cs="Arial"/>
-        </w:rPr>
-        <w:t>PumpDrink</w:t>
-      </w:r>
-      <w:proofErr w:type="spellEnd"/>
-      <w:r>
-        <w:rPr>
-          <w:rFonts w:ascii="Arial" w:hAnsi="Arial" w:cs="Arial"/>
-        </w:rPr>
-        <w:t xml:space="preserve"> </w:t>
+      <w:r>
+        <w:rPr>
+          <w:rFonts w:ascii="Arial" w:hAnsi="Arial" w:cs="Arial"/>
+        </w:rPr>
+        <w:t xml:space="preserve">PumpDrink </w:t>
       </w:r>
       <w:r>
         <w:rPr>
@@ -1813,6 +1766,21 @@
           <w:color w:val="auto"/>
           <w:sz w:val="24"/>
           <w:szCs w:val="24"/>
+        </w:rPr>
+      </w:pPr>
+    </w:p>
+    <w:p>
+      <w:pPr>
+        <w:spacing w:before="0" w:after="0" w:line="360" w:lineRule="auto"/>
+        <w:ind w:firstLine="709"/>
+        <w:jc w:val="both"/>
+        <w:textAlignment w:val="baseline"/>
+        <w:rPr>
+          <w:rFonts w:ascii="Times New Roman" w:eastAsia="Times New Roman" w:hAnsi="Times New Roman" w:cs="Times New Roman"/>
+          <w:color w:val="auto"/>
+          <w:sz w:val="24"/>
+          <w:szCs w:val="24"/>
+          <w:u w:val="single"/>
         </w:rPr>
       </w:pPr>
     </w:p>
@@ -2139,6 +2107,7 @@
           <w:sz w:val="32"/>
           <w:szCs w:val="32"/>
         </w:rPr>
+        <w:lastRenderedPageBreak/>
         <w:t>Objetivo </w:t>
       </w:r>
     </w:p>
@@ -2795,6 +2764,7 @@
           <w:sz w:val="32"/>
           <w:szCs w:val="32"/>
         </w:rPr>
+        <w:lastRenderedPageBreak/>
         <w:t>Escopo </w:t>
       </w:r>
     </w:p>
@@ -3011,7 +2981,6 @@
         </w:rPr>
         <w:t xml:space="preserve">Usaremos o sensor de bloqueio em cada </w:t>
       </w:r>
-      <w:proofErr w:type="spellStart"/>
       <w:r>
         <w:rPr>
           <w:rFonts w:ascii="Arial" w:eastAsia="Times New Roman" w:hAnsi="Arial" w:cs="Arial"/>
@@ -3023,7 +2992,6 @@
         </w:rPr>
         <w:t>dispenser</w:t>
       </w:r>
-      <w:proofErr w:type="spellEnd"/>
       <w:r>
         <w:rPr>
           <w:rFonts w:ascii="Arial" w:eastAsia="Times New Roman" w:hAnsi="Arial" w:cs="Arial"/>
@@ -3033,7 +3001,6 @@
         </w:rPr>
         <w:t xml:space="preserve"> de bebida, cada máquina contendo duas bebidas pré-treino, duas pós treino, e duas experimentais. Seu acionamento se dá ao colocar o copo abaixo do </w:t>
       </w:r>
-      <w:proofErr w:type="spellStart"/>
       <w:r>
         <w:rPr>
           <w:rFonts w:ascii="Arial" w:eastAsia="Times New Roman" w:hAnsi="Arial" w:cs="Arial"/>
@@ -3045,7 +3012,6 @@
         </w:rPr>
         <w:t>dispenser</w:t>
       </w:r>
-      <w:proofErr w:type="spellEnd"/>
       <w:r>
         <w:rPr>
           <w:rFonts w:ascii="Arial" w:eastAsia="Times New Roman" w:hAnsi="Arial" w:cs="Arial"/>
@@ -3420,6 +3386,7 @@
           <w:sz w:val="32"/>
           <w:szCs w:val="32"/>
         </w:rPr>
+        <w:lastRenderedPageBreak/>
         <w:t>Premissas e Restrições </w:t>
       </w:r>
     </w:p>
@@ -4094,6 +4061,7 @@
           <w:sz w:val="32"/>
           <w:szCs w:val="32"/>
         </w:rPr>
+        <w:lastRenderedPageBreak/>
         <w:t>Diagrama de Negócio</w:t>
       </w:r>
     </w:p>
@@ -4117,7 +4085,6 @@
     <w:p>
       <w:pPr>
         <w:spacing w:before="0" w:after="0" w:line="360" w:lineRule="auto"/>
-        <w:ind w:left="-284"/>
         <w:jc w:val="both"/>
         <w:textAlignment w:val="baseline"/>
         <w:rPr>
@@ -4139,13 +4106,12 @@
           <w:color w:val="2F5496"/>
           <w:sz w:val="32"/>
           <w:szCs w:val="32"/>
-          <w:u w:val="single"/>
         </w:rPr>
         <w:drawing>
-          <wp:inline distT="0" distB="0" distL="0" distR="0" wp14:anchorId="51E9AAC5" wp14:editId="190CAA7F">
-            <wp:extent cx="6717844" cy="3758841"/>
-            <wp:effectExtent l="0" t="0" r="6985" b="0"/>
-            <wp:docPr id="2" name="Imagem 2" descr="Diagrama&#10;&#10;Descrição gerada automaticamente"/>
+          <wp:inline distT="0" distB="0" distL="0" distR="0" wp14:anchorId="5BD3D44A" wp14:editId="315E356F">
+            <wp:extent cx="6395858" cy="3597910"/>
+            <wp:effectExtent l="0" t="0" r="5080" b="2540"/>
+            <wp:docPr id="1" name="Imagem 1" descr="Diagrama&#10;&#10;Descrição gerada automaticamente"/>
             <wp:cNvGraphicFramePr>
               <a:graphicFrameLocks xmlns:a="http://schemas.openxmlformats.org/drawingml/2006/main" noChangeAspect="1"/>
             </wp:cNvGraphicFramePr>
@@ -4153,11 +4119,11 @@
               <a:graphicData uri="http://schemas.openxmlformats.org/drawingml/2006/picture">
                 <pic:pic xmlns:pic="http://schemas.openxmlformats.org/drawingml/2006/picture">
                   <pic:nvPicPr>
-                    <pic:cNvPr id="2" name="Imagem 2" descr="Diagrama&#10;&#10;Descrição gerada automaticamente"/>
+                    <pic:cNvPr id="1" name="Imagem 1" descr="Diagrama&#10;&#10;Descrição gerada automaticamente"/>
                     <pic:cNvPicPr/>
                   </pic:nvPicPr>
                   <pic:blipFill>
-                    <a:blip r:embed="rId11">
+                    <a:blip r:embed="rId11" cstate="print">
                       <a:extLst>
                         <a:ext uri="{28A0092B-C50C-407E-A947-70E740481C1C}">
                           <a14:useLocalDpi xmlns:a14="http://schemas.microsoft.com/office/drawing/2010/main" val="0"/>
@@ -4171,7 +4137,7 @@
                   <pic:spPr>
                     <a:xfrm>
                       <a:off x="0" y="0"/>
-                      <a:ext cx="6727235" cy="3764095"/>
+                      <a:ext cx="6408790" cy="3605185"/>
                     </a:xfrm>
                     <a:prstGeom prst="rect">
                       <a:avLst/>
@@ -4203,6 +4169,7 @@
     <w:p>
       <w:pPr>
         <w:spacing w:before="0" w:after="0" w:line="360" w:lineRule="auto"/>
+        <w:ind w:firstLine="709"/>
         <w:jc w:val="both"/>
         <w:textAlignment w:val="baseline"/>
         <w:rPr>
@@ -4212,15 +4179,9 @@
           <w:color w:val="2F5496"/>
           <w:sz w:val="32"/>
           <w:szCs w:val="32"/>
-          <w:u w:val="single"/>
-        </w:rPr>
-      </w:pPr>
-    </w:p>
-    <w:p>
-      <w:pPr>
-        <w:spacing w:before="0" w:after="0" w:line="360" w:lineRule="auto"/>
-        <w:jc w:val="both"/>
-        <w:textAlignment w:val="baseline"/>
+        </w:rPr>
+      </w:pPr>
+      <w:r>
         <w:rPr>
           <w:rFonts w:ascii="Arial" w:eastAsia="Times New Roman" w:hAnsi="Arial" w:cs="Arial"/>
           <w:b/>
@@ -4228,15 +4189,10 @@
           <w:color w:val="2F5496"/>
           <w:sz w:val="32"/>
           <w:szCs w:val="32"/>
-          <w:u w:val="single"/>
-        </w:rPr>
-      </w:pPr>
-    </w:p>
-    <w:p>
-      <w:pPr>
-        <w:spacing w:before="0" w:after="0" w:line="360" w:lineRule="auto"/>
-        <w:jc w:val="both"/>
-        <w:textAlignment w:val="baseline"/>
+        </w:rPr>
+        <w:t xml:space="preserve">Diagrama de </w:t>
+      </w:r>
+      <w:r>
         <w:rPr>
           <w:rFonts w:ascii="Arial" w:eastAsia="Times New Roman" w:hAnsi="Arial" w:cs="Arial"/>
           <w:b/>
@@ -4244,13 +4200,14 @@
           <w:color w:val="2F5496"/>
           <w:sz w:val="32"/>
           <w:szCs w:val="32"/>
-          <w:u w:val="single"/>
-        </w:rPr>
-      </w:pPr>
-    </w:p>
-    <w:p>
-      <w:pPr>
-        <w:spacing w:before="0" w:after="0" w:line="360" w:lineRule="auto"/>
+        </w:rPr>
+        <w:t>Solução</w:t>
+      </w:r>
+    </w:p>
+    <w:p>
+      <w:pPr>
+        <w:spacing w:before="0" w:after="0" w:line="360" w:lineRule="auto"/>
+        <w:ind w:firstLine="709"/>
         <w:jc w:val="both"/>
         <w:textAlignment w:val="baseline"/>
         <w:rPr>
@@ -4260,7 +4217,6 @@
           <w:color w:val="2F5496"/>
           <w:sz w:val="32"/>
           <w:szCs w:val="32"/>
-          <w:u w:val="single"/>
         </w:rPr>
       </w:pPr>
     </w:p>
@@ -4276,13 +4232,65 @@
           <w:color w:val="2F5496"/>
           <w:sz w:val="32"/>
           <w:szCs w:val="32"/>
-          <w:u w:val="single"/>
-        </w:rPr>
-      </w:pPr>
-    </w:p>
-    <w:p>
-      <w:pPr>
-        <w:spacing w:before="0" w:after="0" w:line="360" w:lineRule="auto"/>
+        </w:rPr>
+      </w:pPr>
+      <w:r>
+        <w:rPr>
+          <w:rFonts w:ascii="Arial" w:eastAsia="Times New Roman" w:hAnsi="Arial" w:cs="Arial"/>
+          <w:b/>
+          <w:bCs/>
+          <w:noProof/>
+          <w:color w:val="2F5496"/>
+          <w:sz w:val="32"/>
+          <w:szCs w:val="32"/>
+        </w:rPr>
+        <w:drawing>
+          <wp:inline distT="0" distB="0" distL="0" distR="0" wp14:anchorId="74F02E86" wp14:editId="75EBD466">
+            <wp:extent cx="6336030" cy="3564255"/>
+            <wp:effectExtent l="0" t="0" r="7620" b="0"/>
+            <wp:docPr id="3" name="Imagem 3" descr="Diagrama&#10;&#10;Descrição gerada automaticamente"/>
+            <wp:cNvGraphicFramePr>
+              <a:graphicFrameLocks xmlns:a="http://schemas.openxmlformats.org/drawingml/2006/main" noChangeAspect="1"/>
+            </wp:cNvGraphicFramePr>
+            <a:graphic xmlns:a="http://schemas.openxmlformats.org/drawingml/2006/main">
+              <a:graphicData uri="http://schemas.openxmlformats.org/drawingml/2006/picture">
+                <pic:pic xmlns:pic="http://schemas.openxmlformats.org/drawingml/2006/picture">
+                  <pic:nvPicPr>
+                    <pic:cNvPr id="3" name="Imagem 3" descr="Diagrama&#10;&#10;Descrição gerada automaticamente"/>
+                    <pic:cNvPicPr/>
+                  </pic:nvPicPr>
+                  <pic:blipFill>
+                    <a:blip r:embed="rId12" cstate="print">
+                      <a:extLst>
+                        <a:ext uri="{28A0092B-C50C-407E-A947-70E740481C1C}">
+                          <a14:useLocalDpi xmlns:a14="http://schemas.microsoft.com/office/drawing/2010/main" val="0"/>
+                        </a:ext>
+                      </a:extLst>
+                    </a:blip>
+                    <a:stretch>
+                      <a:fillRect/>
+                    </a:stretch>
+                  </pic:blipFill>
+                  <pic:spPr>
+                    <a:xfrm>
+                      <a:off x="0" y="0"/>
+                      <a:ext cx="6336030" cy="3564255"/>
+                    </a:xfrm>
+                    <a:prstGeom prst="rect">
+                      <a:avLst/>
+                    </a:prstGeom>
+                  </pic:spPr>
+                </pic:pic>
+              </a:graphicData>
+            </a:graphic>
+          </wp:inline>
+        </w:drawing>
+      </w:r>
+    </w:p>
+    <w:p>
+      <w:pPr>
+        <w:spacing w:before="0" w:after="0" w:line="360" w:lineRule="auto"/>
+        <w:ind w:firstLine="709"/>
         <w:jc w:val="both"/>
         <w:textAlignment w:val="baseline"/>
         <w:rPr>
@@ -4292,15 +4300,9 @@
           <w:color w:val="2F5496"/>
           <w:sz w:val="32"/>
           <w:szCs w:val="32"/>
-          <w:u w:val="single"/>
-        </w:rPr>
-      </w:pPr>
-    </w:p>
-    <w:p>
-      <w:pPr>
-        <w:spacing w:before="0" w:after="0" w:line="360" w:lineRule="auto"/>
-        <w:jc w:val="both"/>
-        <w:textAlignment w:val="baseline"/>
+        </w:rPr>
+      </w:pPr>
+      <w:r>
         <w:rPr>
           <w:rFonts w:ascii="Arial" w:eastAsia="Times New Roman" w:hAnsi="Arial" w:cs="Arial"/>
           <w:b/>
@@ -4308,13 +4310,15 @@
           <w:color w:val="2F5496"/>
           <w:sz w:val="32"/>
           <w:szCs w:val="32"/>
-          <w:u w:val="single"/>
-        </w:rPr>
-      </w:pPr>
-    </w:p>
-    <w:p>
-      <w:pPr>
-        <w:spacing w:before="0" w:after="0" w:line="360" w:lineRule="auto"/>
+        </w:rPr>
+        <w:lastRenderedPageBreak/>
+        <w:t>Bibliografia</w:t>
+      </w:r>
+    </w:p>
+    <w:p>
+      <w:pPr>
+        <w:spacing w:before="0" w:after="0" w:line="360" w:lineRule="auto"/>
+        <w:ind w:firstLine="709"/>
         <w:jc w:val="both"/>
         <w:textAlignment w:val="baseline"/>
         <w:rPr>
@@ -4324,114 +4328,6 @@
           <w:color w:val="2F5496"/>
           <w:sz w:val="32"/>
           <w:szCs w:val="32"/>
-          <w:u w:val="single"/>
-        </w:rPr>
-      </w:pPr>
-    </w:p>
-    <w:p>
-      <w:pPr>
-        <w:spacing w:before="0" w:after="0" w:line="360" w:lineRule="auto"/>
-        <w:jc w:val="both"/>
-        <w:textAlignment w:val="baseline"/>
-        <w:rPr>
-          <w:rFonts w:ascii="Arial" w:eastAsia="Times New Roman" w:hAnsi="Arial" w:cs="Arial"/>
-          <w:b/>
-          <w:bCs/>
-          <w:color w:val="2F5496"/>
-          <w:sz w:val="32"/>
-          <w:szCs w:val="32"/>
-          <w:u w:val="single"/>
-        </w:rPr>
-      </w:pPr>
-    </w:p>
-    <w:p>
-      <w:pPr>
-        <w:spacing w:before="0" w:after="0" w:line="360" w:lineRule="auto"/>
-        <w:jc w:val="both"/>
-        <w:textAlignment w:val="baseline"/>
-        <w:rPr>
-          <w:rFonts w:ascii="Arial" w:eastAsia="Times New Roman" w:hAnsi="Arial" w:cs="Arial"/>
-          <w:b/>
-          <w:bCs/>
-          <w:color w:val="2F5496"/>
-          <w:sz w:val="32"/>
-          <w:szCs w:val="32"/>
-          <w:u w:val="single"/>
-        </w:rPr>
-      </w:pPr>
-    </w:p>
-    <w:p>
-      <w:pPr>
-        <w:spacing w:before="0" w:after="0" w:line="360" w:lineRule="auto"/>
-        <w:jc w:val="both"/>
-        <w:textAlignment w:val="baseline"/>
-        <w:rPr>
-          <w:rFonts w:ascii="Arial" w:eastAsia="Times New Roman" w:hAnsi="Arial" w:cs="Arial"/>
-          <w:b/>
-          <w:bCs/>
-          <w:color w:val="2F5496"/>
-          <w:sz w:val="32"/>
-          <w:szCs w:val="32"/>
-          <w:u w:val="single"/>
-        </w:rPr>
-      </w:pPr>
-    </w:p>
-    <w:p>
-      <w:pPr>
-        <w:spacing w:before="0" w:after="0" w:line="360" w:lineRule="auto"/>
-        <w:jc w:val="both"/>
-        <w:textAlignment w:val="baseline"/>
-        <w:rPr>
-          <w:rFonts w:ascii="Arial" w:eastAsia="Times New Roman" w:hAnsi="Arial" w:cs="Arial"/>
-          <w:b/>
-          <w:bCs/>
-          <w:color w:val="2F5496"/>
-          <w:sz w:val="32"/>
-          <w:szCs w:val="32"/>
-          <w:u w:val="single"/>
-        </w:rPr>
-      </w:pPr>
-    </w:p>
-    <w:p>
-      <w:pPr>
-        <w:spacing w:before="0" w:after="0" w:line="360" w:lineRule="auto"/>
-        <w:ind w:firstLine="709"/>
-        <w:jc w:val="both"/>
-        <w:textAlignment w:val="baseline"/>
-        <w:rPr>
-          <w:rFonts w:ascii="Arial" w:eastAsia="Times New Roman" w:hAnsi="Arial" w:cs="Arial"/>
-          <w:b/>
-          <w:bCs/>
-          <w:color w:val="2F5496"/>
-          <w:sz w:val="32"/>
-          <w:szCs w:val="32"/>
-        </w:rPr>
-      </w:pPr>
-      <w:r>
-        <w:rPr>
-          <w:rFonts w:ascii="Arial" w:eastAsia="Times New Roman" w:hAnsi="Arial" w:cs="Arial"/>
-          <w:b/>
-          <w:bCs/>
-          <w:color w:val="2F5496"/>
-          <w:sz w:val="32"/>
-          <w:szCs w:val="32"/>
-        </w:rPr>
-        <w:t>Bibliografia</w:t>
-      </w:r>
-    </w:p>
-    <w:p>
-      <w:pPr>
-        <w:spacing w:before="0" w:after="0" w:line="360" w:lineRule="auto"/>
-        <w:ind w:firstLine="709"/>
-        <w:jc w:val="both"/>
-        <w:textAlignment w:val="baseline"/>
-        <w:rPr>
-          <w:rFonts w:ascii="Arial" w:eastAsia="Times New Roman" w:hAnsi="Arial" w:cs="Arial"/>
-          <w:b/>
-          <w:bCs/>
-          <w:color w:val="2F5496"/>
-          <w:sz w:val="32"/>
-          <w:szCs w:val="32"/>
         </w:rPr>
       </w:pPr>
     </w:p>
@@ -4454,7 +4350,7 @@
         </w:rPr>
         <w:t xml:space="preserve">FRANKENTHAL, Rafaela. “Teste de mercado antes de lançar um produto: invista no que é certo”. Disponível em: </w:t>
       </w:r>
-      <w:hyperlink r:id="rId12" w:tgtFrame="_blank" w:history="1">
+      <w:hyperlink r:id="rId13" w:tgtFrame="_blank" w:history="1">
         <w:r>
           <w:rPr>
             <w:rStyle w:val="normaltextrun"/>
@@ -4491,7 +4387,7 @@
         </w:rPr>
         <w:t xml:space="preserve">EDUCAMUNDO, Equipe. “Quanto custa contratar empresas de pesquisa de mercado? Vale a penas?”. Disponível em: </w:t>
       </w:r>
-      <w:hyperlink r:id="rId13" w:tgtFrame="_blank" w:history="1">
+      <w:hyperlink r:id="rId14" w:tgtFrame="_blank" w:history="1">
         <w:r>
           <w:rPr>
             <w:rStyle w:val="normaltextrun"/>
@@ -4542,7 +4438,7 @@
         </w:rPr>
         <w:t xml:space="preserve">SCHERMANN, Daniela. “O que faz um analista de pesquisa de mercado?”. Disponível em:  </w:t>
       </w:r>
-      <w:hyperlink r:id="rId14" w:tgtFrame="_blank" w:history="1">
+      <w:hyperlink r:id="rId15" w:tgtFrame="_blank" w:history="1">
         <w:r>
           <w:rPr>
             <w:rStyle w:val="normaltextrun"/>
@@ -4592,7 +4488,7 @@
         </w:rPr>
         <w:t xml:space="preserve">BERNARDINO, Diandra. “Teste de mercado: realize antes de lançar um produto”. Disponível em: </w:t>
       </w:r>
-      <w:hyperlink r:id="rId15" w:tgtFrame="_blank" w:history="1">
+      <w:hyperlink r:id="rId16" w:tgtFrame="_blank" w:history="1">
         <w:r>
           <w:rPr>
             <w:rStyle w:val="normaltextrun"/>
@@ -4643,7 +4539,7 @@
         </w:rPr>
         <w:t xml:space="preserve">“Fase-Lançamento Capítulo 11 - teste de mercado”. Disponível em: </w:t>
       </w:r>
-      <w:hyperlink r:id="rId16" w:tgtFrame="_blank" w:history="1">
+      <w:hyperlink r:id="rId17" w:tgtFrame="_blank" w:history="1">
         <w:r>
           <w:rPr>
             <w:rStyle w:val="normaltextrun"/>
@@ -4695,7 +4591,7 @@
         </w:rPr>
         <w:t xml:space="preserve">“Como o teste de mercado ajuda na estratégia de startups”. Disponível em: </w:t>
       </w:r>
-      <w:hyperlink r:id="rId17" w:tgtFrame="_blank" w:history="1">
+      <w:hyperlink r:id="rId18" w:tgtFrame="_blank" w:history="1">
         <w:r>
           <w:rPr>
             <w:rStyle w:val="normaltextrun"/>
@@ -4740,7 +4636,7 @@
         </w:rPr>
         <w:t xml:space="preserve">PEREIRA, Nuno. “Teste de Mercado para vendas mais eficientes e acabar com as suas dúvidas sobre o que o cliente quer”. Disponível em: </w:t>
       </w:r>
-      <w:hyperlink r:id="rId18" w:tgtFrame="_blank" w:history="1">
+      <w:hyperlink r:id="rId19" w:tgtFrame="_blank" w:history="1">
         <w:r>
           <w:rPr>
             <w:rStyle w:val="normaltextrun"/>
@@ -4792,7 +4688,7 @@
         </w:rPr>
         <w:t xml:space="preserve">D’ANGELO, Pedro. “Quanto custa uma pesquisa de mercado? Como investir em pesquisa do jeito certo”. Disponível em: </w:t>
       </w:r>
-      <w:hyperlink r:id="rId19" w:tgtFrame="_blank" w:history="1">
+      <w:hyperlink r:id="rId20" w:tgtFrame="_blank" w:history="1">
         <w:r>
           <w:rPr>
             <w:rStyle w:val="normaltextrun"/>
@@ -4844,7 +4740,7 @@
         </w:rPr>
         <w:t xml:space="preserve">LUISA, Ana. “Pesquisa de mercado: quanto custa uma pesquisa de mercado completa?”. Disponível em: </w:t>
       </w:r>
-      <w:hyperlink r:id="rId20" w:tgtFrame="_blank" w:history="1">
+      <w:hyperlink r:id="rId21" w:tgtFrame="_blank" w:history="1">
         <w:r>
           <w:rPr>
             <w:rStyle w:val="normaltextrun"/>
@@ -4898,7 +4794,7 @@
         </w:rPr>
         <w:t xml:space="preserve">“Teste de mercado: entenda a importância para o lançamento de produtos comerciais”. Disponível em: </w:t>
       </w:r>
-      <w:hyperlink r:id="rId21" w:tgtFrame="_blank" w:history="1">
+      <w:hyperlink r:id="rId22" w:tgtFrame="_blank" w:history="1">
         <w:r>
           <w:rPr>
             <w:rStyle w:val="normaltextrun"/>
@@ -4950,7 +4846,7 @@
         </w:rPr>
         <w:t xml:space="preserve">“Análise de Dados: Entenda a importância para seu Negócio.” Disponível em: </w:t>
       </w:r>
-      <w:hyperlink r:id="rId22" w:anchor=":~:text=A%20an%C3%A1lise%20dos%20dados%20permite,prazo%20para%20o%20seu%20neg%C3%B3cio" w:history="1">
+      <w:hyperlink r:id="rId23" w:anchor=":~:text=A%20an%C3%A1lise%20dos%20dados%20permite,prazo%20para%20o%20seu%20neg%C3%B3cio" w:history="1">
         <w:r>
           <w:rPr>
             <w:rStyle w:val="Hyperlink"/>
@@ -4959,7 +4855,18 @@
             <w:u w:val="none"/>
             <w:lang w:val="en-US"/>
           </w:rPr>
-          <w:t>https://valvula.marketing/analise-de-dados-entenda-a-importancia-para-o-seu-negocio/#:~:text=A%20an%C3%A1lise%20dos%20dados%20permite,prazo%20para%20o%20seu%20neg%C3%B3cio</w:t>
+          <w:t>https://valvula.marketing/analise-de-dados-entenda-a-importancia-para-o-seu-</w:t>
+        </w:r>
+        <w:r>
+          <w:rPr>
+            <w:rStyle w:val="Hyperlink"/>
+            <w:rFonts w:ascii="Arial" w:hAnsi="Arial" w:cs="Arial"/>
+            <w:color w:val="auto"/>
+            <w:u w:val="none"/>
+            <w:lang w:val="en-US"/>
+          </w:rPr>
+          <w:lastRenderedPageBreak/>
+          <w:t>negocio/#:~:text=A%20an%C3%A1lise%20dos%20dados%20permite,prazo%20para%20o%20seu%20neg%C3%B3cio</w:t>
         </w:r>
       </w:hyperlink>
       <w:r>
@@ -4988,7 +4895,7 @@
         </w:rPr>
         <w:t xml:space="preserve">“Metodologia de análise de dados: um guia completo sobre o tema” Disponível em: </w:t>
       </w:r>
-      <w:hyperlink r:id="rId23" w:history="1">
+      <w:hyperlink r:id="rId24" w:history="1">
         <w:r>
           <w:rPr>
             <w:rStyle w:val="Hyperlink"/>
@@ -5014,9 +4921,9 @@
       </w:r>
     </w:p>
     <w:sectPr>
-      <w:headerReference w:type="even" r:id="rId24"/>
-      <w:headerReference w:type="default" r:id="rId25"/>
-      <w:headerReference w:type="first" r:id="rId26"/>
+      <w:headerReference w:type="even" r:id="rId25"/>
+      <w:headerReference w:type="default" r:id="rId26"/>
+      <w:headerReference w:type="first" r:id="rId27"/>
       <w:pgSz w:w="11906" w:h="16838" w:code="9"/>
       <w:pgMar w:top="964" w:right="964" w:bottom="964" w:left="964" w:header="709" w:footer="709" w:gutter="0"/>
       <w:pgNumType w:start="0"/>
@@ -5084,7 +4991,7 @@
 <w:hdr xmlns:wpc="http://schemas.microsoft.com/office/word/2010/wordprocessingCanvas" xmlns:cx="http://schemas.microsoft.com/office/drawing/2014/chartex" xmlns:cx1="http://schemas.microsoft.com/office/drawing/2015/9/8/chartex" xmlns:cx2="http://schemas.microsoft.com/office/drawing/2015/10/21/chartex" xmlns:cx3="http://schemas.microsoft.com/office/drawing/2016/5/9/chartex" xmlns:cx4="http://schemas.microsoft.com/office/drawing/2016/5/10/chartex" xmlns:cx5="http://schemas.microsoft.com/office/drawing/2016/5/11/chartex" xmlns:cx6="http://schemas.microsoft.com/office/drawing/2016/5/12/chartex" xmlns:cx7="http://schemas.microsoft.com/office/drawing/2016/5/13/chartex" xmlns:cx8="http://schemas.microsoft.com/office/drawing/2016/5/14/chartex" xmlns:mc="http://schemas.openxmlformats.org/markup-compatibility/2006" xmlns:aink="http://schemas.microsoft.com/office/drawing/2016/ink" xmlns:am3d="http://schemas.microsoft.com/office/drawing/2017/model3d" xmlns:o="urn:schemas-microsoft-com:office:office" xmlns:oel="http://schemas.microsoft.com/office/2019/extlst" xmlns:r="http://schemas.openxmlformats.org/officeDocument/2006/relationships" xmlns:m="http://schemas.openxmlformats.org/officeDocument/2006/math" xmlns:v="urn:schemas-microsoft-com:vml" xmlns:wp14="http://schemas.microsoft.com/office/word/2010/wordprocessingDrawing" xmlns:wp="http://schemas.openxmlformats.org/drawingml/2006/wordprocessingDrawing" xmlns:w10="urn:schemas-microsoft-com:office:word" xmlns:w="http://schemas.openxmlformats.org/wordprocessingml/2006/main" xmlns:w14="http://schemas.microsoft.com/office/word/2010/wordml" xmlns:w15="http://schemas.microsoft.com/office/word/2012/wordml" xmlns:w16cex="http://schemas.microsoft.com/office/word/2018/wordml/cex" xmlns:w16cid="http://schemas.microsoft.com/office/word/2016/wordml/cid" xmlns:w16="http://schemas.microsoft.com/office/word/2018/wordml" xmlns:w16du="http://schemas.microsoft.com/office/word/2023/wordml/word16du" xmlns:w16sdtdh="http://schemas.microsoft.com/office/word/2020/wordml/sdtdatahash" xmlns:w16se="http://schemas.microsoft.com/office/word/2015/wordml/symex" xmlns:wpg="http://schemas.microsoft.com/office/word/2010/wordprocessingGroup" xmlns:wpi="http://schemas.microsoft.com/office/word/2010/wordprocessingInk" xmlns:wne="http://schemas.microsoft.com/office/word/2006/wordml" xmlns:wps="http://schemas.microsoft.com/office/word/2010/wordprocessingShape" mc:Ignorable="w14 w15 w16se w16cid w16 w16cex w16sdtdh wp14">
   <w:p>
     <w:pPr>
-      <w:pStyle w:val="Header"/>
+      <w:pStyle w:val="Cabealho"/>
     </w:pPr>
     <w:r>
       <w:rPr>
@@ -5130,11 +5037,10 @@
         <w:docPartUnique/>
       </w:docPartObj>
     </w:sdtPr>
-    <w:sdtEndPr/>
     <w:sdtContent>
       <w:p>
         <w:pPr>
-          <w:pStyle w:val="Header"/>
+          <w:pStyle w:val="Cabealho"/>
           <w:jc w:val="right"/>
         </w:pPr>
         <w:r>
@@ -5157,7 +5063,7 @@
   </w:sdt>
   <w:p>
     <w:pPr>
-      <w:pStyle w:val="Header"/>
+      <w:pStyle w:val="Cabealho"/>
     </w:pPr>
     <w:r>
       <w:rPr>
@@ -5197,7 +5103,7 @@
 <w:hdr xmlns:wpc="http://schemas.microsoft.com/office/word/2010/wordprocessingCanvas" xmlns:cx="http://schemas.microsoft.com/office/drawing/2014/chartex" xmlns:cx1="http://schemas.microsoft.com/office/drawing/2015/9/8/chartex" xmlns:cx2="http://schemas.microsoft.com/office/drawing/2015/10/21/chartex" xmlns:cx3="http://schemas.microsoft.com/office/drawing/2016/5/9/chartex" xmlns:cx4="http://schemas.microsoft.com/office/drawing/2016/5/10/chartex" xmlns:cx5="http://schemas.microsoft.com/office/drawing/2016/5/11/chartex" xmlns:cx6="http://schemas.microsoft.com/office/drawing/2016/5/12/chartex" xmlns:cx7="http://schemas.microsoft.com/office/drawing/2016/5/13/chartex" xmlns:cx8="http://schemas.microsoft.com/office/drawing/2016/5/14/chartex" xmlns:mc="http://schemas.openxmlformats.org/markup-compatibility/2006" xmlns:aink="http://schemas.microsoft.com/office/drawing/2016/ink" xmlns:am3d="http://schemas.microsoft.com/office/drawing/2017/model3d" xmlns:o="urn:schemas-microsoft-com:office:office" xmlns:oel="http://schemas.microsoft.com/office/2019/extlst" xmlns:r="http://schemas.openxmlformats.org/officeDocument/2006/relationships" xmlns:m="http://schemas.openxmlformats.org/officeDocument/2006/math" xmlns:v="urn:schemas-microsoft-com:vml" xmlns:wp14="http://schemas.microsoft.com/office/word/2010/wordprocessingDrawing" xmlns:wp="http://schemas.openxmlformats.org/drawingml/2006/wordprocessingDrawing" xmlns:w10="urn:schemas-microsoft-com:office:word" xmlns:w="http://schemas.openxmlformats.org/wordprocessingml/2006/main" xmlns:w14="http://schemas.microsoft.com/office/word/2010/wordml" xmlns:w15="http://schemas.microsoft.com/office/word/2012/wordml" xmlns:w16cex="http://schemas.microsoft.com/office/word/2018/wordml/cex" xmlns:w16cid="http://schemas.microsoft.com/office/word/2016/wordml/cid" xmlns:w16="http://schemas.microsoft.com/office/word/2018/wordml" xmlns:w16du="http://schemas.microsoft.com/office/word/2023/wordml/word16du" xmlns:w16sdtdh="http://schemas.microsoft.com/office/word/2020/wordml/sdtdatahash" xmlns:w16se="http://schemas.microsoft.com/office/word/2015/wordml/symex" xmlns:wpg="http://schemas.microsoft.com/office/word/2010/wordprocessingGroup" xmlns:wpi="http://schemas.microsoft.com/office/word/2010/wordprocessingInk" xmlns:wne="http://schemas.microsoft.com/office/word/2006/wordml" xmlns:wps="http://schemas.microsoft.com/office/word/2010/wordprocessingShape" mc:Ignorable="w14 w15 w16se w16cid w16 w16cex w16sdtdh wp14">
   <w:p>
     <w:pPr>
-      <w:pStyle w:val="Header"/>
+      <w:pStyle w:val="Cabealho"/>
     </w:pPr>
     <w:r>
       <w:rPr>
@@ -7762,11 +7668,11 @@
       <w:lang w:eastAsia="pt-BR"/>
     </w:rPr>
   </w:style>
-  <w:style w:type="paragraph" w:styleId="Heading1">
+  <w:style w:type="paragraph" w:styleId="Ttulo1">
     <w:name w:val="heading 1"/>
     <w:basedOn w:val="Normal"/>
     <w:next w:val="Normal"/>
-    <w:link w:val="Heading1Char"/>
+    <w:link w:val="Ttulo1Char"/>
     <w:uiPriority w:val="9"/>
     <w:qFormat/>
     <w:rsid w:val="00131939"/>
@@ -7785,11 +7691,11 @@
       <w:szCs w:val="32"/>
     </w:rPr>
   </w:style>
-  <w:style w:type="paragraph" w:styleId="Heading2">
+  <w:style w:type="paragraph" w:styleId="Ttulo2">
     <w:name w:val="heading 2"/>
     <w:basedOn w:val="Normal"/>
     <w:next w:val="Normal"/>
-    <w:link w:val="Heading2Char"/>
+    <w:link w:val="Ttulo2Char"/>
     <w:uiPriority w:val="9"/>
     <w:unhideWhenUsed/>
     <w:qFormat/>
@@ -7807,11 +7713,11 @@
       <w:szCs w:val="26"/>
     </w:rPr>
   </w:style>
-  <w:style w:type="paragraph" w:styleId="Heading3">
+  <w:style w:type="paragraph" w:styleId="Ttulo3">
     <w:name w:val="heading 3"/>
     <w:basedOn w:val="Normal"/>
     <w:next w:val="Normal"/>
-    <w:link w:val="Heading3Char"/>
+    <w:link w:val="Ttulo3Char"/>
     <w:uiPriority w:val="9"/>
     <w:unhideWhenUsed/>
     <w:qFormat/>
@@ -7829,13 +7735,13 @@
       <w:szCs w:val="24"/>
     </w:rPr>
   </w:style>
-  <w:style w:type="character" w:default="1" w:styleId="DefaultParagraphFont">
+  <w:style w:type="character" w:default="1" w:styleId="Fontepargpadro">
     <w:name w:val="Default Paragraph Font"/>
     <w:uiPriority w:val="1"/>
     <w:semiHidden/>
     <w:unhideWhenUsed/>
   </w:style>
-  <w:style w:type="table" w:default="1" w:styleId="TableNormal">
+  <w:style w:type="table" w:default="1" w:styleId="Tabelanormal">
     <w:name w:val="Normal Table"/>
     <w:uiPriority w:val="99"/>
     <w:semiHidden/>
@@ -7850,15 +7756,15 @@
       </w:tblCellMar>
     </w:tblPr>
   </w:style>
-  <w:style w:type="numbering" w:default="1" w:styleId="NoList">
+  <w:style w:type="numbering" w:default="1" w:styleId="Semlista">
     <w:name w:val="No List"/>
     <w:uiPriority w:val="99"/>
     <w:semiHidden/>
     <w:unhideWhenUsed/>
   </w:style>
-  <w:style w:type="paragraph" w:styleId="NoSpacing">
+  <w:style w:type="paragraph" w:styleId="SemEspaamento">
     <w:name w:val="No Spacing"/>
-    <w:link w:val="NoSpacingChar"/>
+    <w:link w:val="SemEspaamentoChar"/>
     <w:uiPriority w:val="1"/>
     <w:qFormat/>
     <w:rsid w:val="005B4283"/>
@@ -7866,10 +7772,10 @@
       <w:spacing w:after="0" w:line="240" w:lineRule="auto"/>
     </w:pPr>
   </w:style>
-  <w:style w:type="paragraph" w:styleId="Header">
+  <w:style w:type="paragraph" w:styleId="Cabealho">
     <w:name w:val="header"/>
     <w:basedOn w:val="Normal"/>
-    <w:link w:val="HeaderChar"/>
+    <w:link w:val="CabealhoChar"/>
     <w:uiPriority w:val="99"/>
     <w:unhideWhenUsed/>
     <w:rsid w:val="005B4283"/>
@@ -7881,17 +7787,17 @@
       <w:spacing w:after="0"/>
     </w:pPr>
   </w:style>
-  <w:style w:type="character" w:customStyle="1" w:styleId="HeaderChar">
-    <w:name w:val="Header Char"/>
-    <w:basedOn w:val="DefaultParagraphFont"/>
-    <w:link w:val="Header"/>
+  <w:style w:type="character" w:customStyle="1" w:styleId="CabealhoChar">
+    <w:name w:val="Cabeçalho Char"/>
+    <w:basedOn w:val="Fontepargpadro"/>
+    <w:link w:val="Cabealho"/>
     <w:uiPriority w:val="99"/>
     <w:rsid w:val="005B4283"/>
   </w:style>
-  <w:style w:type="paragraph" w:styleId="Footer">
+  <w:style w:type="paragraph" w:styleId="Rodap">
     <w:name w:val="footer"/>
     <w:basedOn w:val="Normal"/>
-    <w:link w:val="FooterChar"/>
+    <w:link w:val="RodapChar"/>
     <w:uiPriority w:val="99"/>
     <w:unhideWhenUsed/>
     <w:rsid w:val="005B4283"/>
@@ -7903,14 +7809,14 @@
       <w:spacing w:after="0"/>
     </w:pPr>
   </w:style>
-  <w:style w:type="character" w:customStyle="1" w:styleId="FooterChar">
-    <w:name w:val="Footer Char"/>
-    <w:basedOn w:val="DefaultParagraphFont"/>
-    <w:link w:val="Footer"/>
+  <w:style w:type="character" w:customStyle="1" w:styleId="RodapChar">
+    <w:name w:val="Rodapé Char"/>
+    <w:basedOn w:val="Fontepargpadro"/>
+    <w:link w:val="Rodap"/>
     <w:uiPriority w:val="99"/>
     <w:rsid w:val="005B4283"/>
   </w:style>
-  <w:style w:type="paragraph" w:styleId="ListParagraph">
+  <w:style w:type="paragraph" w:styleId="PargrafodaLista">
     <w:name w:val="List Paragraph"/>
     <w:basedOn w:val="Normal"/>
     <w:uiPriority w:val="34"/>
@@ -7920,9 +7826,9 @@
       <w:contextualSpacing/>
     </w:pPr>
   </w:style>
-  <w:style w:type="table" w:styleId="TableGrid">
+  <w:style w:type="table" w:styleId="Tabelacomgrade">
     <w:name w:val="Table Grid"/>
-    <w:basedOn w:val="TableNormal"/>
+    <w:basedOn w:val="Tabelanormal"/>
     <w:uiPriority w:val="59"/>
     <w:rsid w:val="00FB4123"/>
     <w:pPr>
@@ -7939,9 +7845,9 @@
       </w:tblBorders>
     </w:tblPr>
   </w:style>
-  <w:style w:type="table" w:styleId="GridTable4-Accent1">
+  <w:style w:type="table" w:styleId="TabeladeGrade4-nfase1">
     <w:name w:val="Grid Table 4 Accent 1"/>
-    <w:basedOn w:val="TableNormal"/>
+    <w:basedOn w:val="Tabelanormal"/>
     <w:uiPriority w:val="49"/>
     <w:pPr>
       <w:spacing w:after="0" w:line="240" w:lineRule="auto"/>
@@ -8016,7 +7922,7 @@
   </w:style>
   <w:style w:type="character" w:styleId="Hyperlink">
     <w:name w:val="Hyperlink"/>
-    <w:basedOn w:val="DefaultParagraphFont"/>
+    <w:basedOn w:val="Fontepargpadro"/>
     <w:uiPriority w:val="99"/>
     <w:unhideWhenUsed/>
     <w:rPr>
@@ -8024,9 +7930,9 @@
       <w:u w:val="single"/>
     </w:rPr>
   </w:style>
-  <w:style w:type="table" w:styleId="PlainTable4">
+  <w:style w:type="table" w:styleId="TabelaSimples4">
     <w:name w:val="Plain Table 4"/>
-    <w:basedOn w:val="TableNormal"/>
+    <w:basedOn w:val="Tabelanormal"/>
     <w:uiPriority w:val="44"/>
     <w:pPr>
       <w:spacing w:after="0" w:line="240" w:lineRule="auto"/>
@@ -8072,10 +7978,10 @@
       </w:tcPr>
     </w:tblStylePr>
   </w:style>
-  <w:style w:type="character" w:customStyle="1" w:styleId="Heading1Char">
-    <w:name w:val="Heading 1 Char"/>
-    <w:basedOn w:val="DefaultParagraphFont"/>
-    <w:link w:val="Heading1"/>
+  <w:style w:type="character" w:customStyle="1" w:styleId="Ttulo1Char">
+    <w:name w:val="Título 1 Char"/>
+    <w:basedOn w:val="Fontepargpadro"/>
+    <w:link w:val="Ttulo1"/>
     <w:uiPriority w:val="9"/>
     <w:rsid w:val="00131939"/>
     <w:rPr>
@@ -8089,10 +7995,10 @@
       <w:lang w:eastAsia="pt-BR"/>
     </w:rPr>
   </w:style>
-  <w:style w:type="character" w:customStyle="1" w:styleId="Heading2Char">
-    <w:name w:val="Heading 2 Char"/>
-    <w:basedOn w:val="DefaultParagraphFont"/>
-    <w:link w:val="Heading2"/>
+  <w:style w:type="character" w:customStyle="1" w:styleId="Ttulo2Char">
+    <w:name w:val="Título 2 Char"/>
+    <w:basedOn w:val="Fontepargpadro"/>
+    <w:link w:val="Ttulo2"/>
     <w:uiPriority w:val="9"/>
     <w:rsid w:val="00131939"/>
     <w:rPr>
@@ -8104,9 +8010,9 @@
       <w:lang w:eastAsia="pt-BR"/>
     </w:rPr>
   </w:style>
-  <w:style w:type="table" w:styleId="GridTable1Light-Accent1">
+  <w:style w:type="table" w:styleId="TabeladeGrade1Clara-nfase1">
     <w:name w:val="Grid Table 1 Light Accent 1"/>
-    <w:basedOn w:val="TableNormal"/>
+    <w:basedOn w:val="Tabelanormal"/>
     <w:uiPriority w:val="46"/>
     <w:rsid w:val="00CD2AAC"/>
     <w:pPr>
@@ -8167,9 +8073,9 @@
       </w:rPr>
     </w:tblStylePr>
   </w:style>
-  <w:style w:type="character" w:styleId="UnresolvedMention">
+  <w:style w:type="character" w:styleId="MenoPendente">
     <w:name w:val="Unresolved Mention"/>
-    <w:basedOn w:val="DefaultParagraphFont"/>
+    <w:basedOn w:val="Fontepargpadro"/>
     <w:uiPriority w:val="99"/>
     <w:semiHidden/>
     <w:unhideWhenUsed/>
@@ -8179,17 +8085,17 @@
       <w:shd w:val="clear" w:color="auto" w:fill="E1DFDD"/>
     </w:rPr>
   </w:style>
-  <w:style w:type="character" w:customStyle="1" w:styleId="NoSpacingChar">
-    <w:name w:val="No Spacing Char"/>
-    <w:basedOn w:val="DefaultParagraphFont"/>
-    <w:link w:val="NoSpacing"/>
+  <w:style w:type="character" w:customStyle="1" w:styleId="SemEspaamentoChar">
+    <w:name w:val="Sem Espaçamento Char"/>
+    <w:basedOn w:val="Fontepargpadro"/>
+    <w:link w:val="SemEspaamento"/>
     <w:uiPriority w:val="1"/>
     <w:rsid w:val="002B68ED"/>
   </w:style>
-  <w:style w:type="character" w:customStyle="1" w:styleId="Heading3Char">
-    <w:name w:val="Heading 3 Char"/>
-    <w:basedOn w:val="DefaultParagraphFont"/>
-    <w:link w:val="Heading3"/>
+  <w:style w:type="character" w:customStyle="1" w:styleId="Ttulo3Char">
+    <w:name w:val="Título 3 Char"/>
+    <w:basedOn w:val="Fontepargpadro"/>
+    <w:link w:val="Ttulo3"/>
     <w:uiPriority w:val="9"/>
     <w:rsid w:val="00340CBA"/>
     <w:rPr>
@@ -8218,12 +8124,12 @@
   </w:style>
   <w:style w:type="character" w:customStyle="1" w:styleId="normaltextrun">
     <w:name w:val="normaltextrun"/>
-    <w:basedOn w:val="DefaultParagraphFont"/>
+    <w:basedOn w:val="Fontepargpadro"/>
     <w:rsid w:val="006C6030"/>
   </w:style>
   <w:style w:type="character" w:customStyle="1" w:styleId="eop">
     <w:name w:val="eop"/>
-    <w:basedOn w:val="DefaultParagraphFont"/>
+    <w:basedOn w:val="Fontepargpadro"/>
     <w:rsid w:val="006C6030"/>
   </w:style>
   <w:style w:type="paragraph" w:styleId="NormalWeb">
@@ -8243,9 +8149,9 @@
       <w:szCs w:val="24"/>
     </w:rPr>
   </w:style>
-  <w:style w:type="character" w:styleId="FollowedHyperlink">
+  <w:style w:type="character" w:styleId="HiperlinkVisitado">
     <w:name w:val="FollowedHyperlink"/>
-    <w:basedOn w:val="DefaultParagraphFont"/>
+    <w:basedOn w:val="Fontepargpadro"/>
     <w:uiPriority w:val="99"/>
     <w:semiHidden/>
     <w:unhideWhenUsed/>
@@ -8255,9 +8161,9 @@
       <w:u w:val="single"/>
     </w:rPr>
   </w:style>
-  <w:style w:type="character" w:styleId="Strong">
+  <w:style w:type="character" w:styleId="Forte">
     <w:name w:val="Strong"/>
-    <w:basedOn w:val="DefaultParagraphFont"/>
+    <w:basedOn w:val="Fontepargpadro"/>
     <w:uiPriority w:val="22"/>
     <w:qFormat/>
     <w:rsid w:val="00A91A8E"/>
@@ -8565,16 +8471,25 @@
 </file>
 
 <file path=customXml/item1.xml><?xml version="1.0" encoding="utf-8"?>
+<b:Sources xmlns:b="http://schemas.openxmlformats.org/officeDocument/2006/bibliography" xmlns="http://schemas.openxmlformats.org/officeDocument/2006/bibliography" SelectedStyle="\APASixthEditionOfficeOnline.xsl" StyleName="APA" Version="6"/>
+</file>
+
+<file path=customXml/item2.xml><?xml version="1.0" encoding="utf-8"?>
 <p:properties xmlns:p="http://schemas.microsoft.com/office/2006/metadata/properties" xmlns:xsi="http://www.w3.org/2001/XMLSchema-instance" xmlns:pc="http://schemas.microsoft.com/office/infopath/2007/PartnerControls">
   <documentManagement/>
 </p:properties>
 </file>
 
-<file path=customXml/item2.xml><?xml version="1.0" encoding="utf-8"?>
-<b:Sources xmlns:b="http://schemas.openxmlformats.org/officeDocument/2006/bibliography" xmlns="http://schemas.openxmlformats.org/officeDocument/2006/bibliography" SelectedStyle="\APASixthEditionOfficeOnline.xsl" StyleName="APA" Version="6"/>
+<file path=customXml/item3.xml><?xml version="1.0" encoding="utf-8"?>
+<?mso-contentType ?>
+<FormTemplates xmlns="http://schemas.microsoft.com/sharepoint/v3/contenttype/forms">
+  <Display>DocumentLibraryForm</Display>
+  <Edit>DocumentLibraryForm</Edit>
+  <New>DocumentLibraryForm</New>
+</FormTemplates>
 </file>
 
-<file path=customXml/item3.xml><?xml version="1.0" encoding="utf-8"?>
+<file path=customXml/item4.xml><?xml version="1.0" encoding="utf-8"?>
 <ct:contentTypeSchema xmlns:ct="http://schemas.microsoft.com/office/2006/metadata/contentType" xmlns:ma="http://schemas.microsoft.com/office/2006/metadata/properties/metaAttributes" ct:_="" ma:_="" ma:contentTypeName="Document" ma:contentTypeID="0x010100304D1BD6A797FA429AD32DD54426A246" ma:contentTypeVersion="0" ma:contentTypeDescription="Create a new document." ma:contentTypeScope="" ma:versionID="3e66835b75104f35c08c47a41df85457">
   <xsd:schema xmlns:xsd="http://www.w3.org/2001/XMLSchema" xmlns:xs="http://www.w3.org/2001/XMLSchema" xmlns:p="http://schemas.microsoft.com/office/2006/metadata/properties" targetNamespace="http://schemas.microsoft.com/office/2006/metadata/properties" ma:root="true" ma:fieldsID="b34879a3ce5a1188e7f637cfa0d96acf">
     <xsd:element name="properties">
@@ -8688,16 +8603,15 @@
 </ct:contentTypeSchema>
 </file>
 
-<file path=customXml/item4.xml><?xml version="1.0" encoding="utf-8"?>
-<?mso-contentType ?>
-<FormTemplates xmlns="http://schemas.microsoft.com/sharepoint/v3/contenttype/forms">
-  <Display>DocumentLibraryForm</Display>
-  <Edit>DocumentLibraryForm</Edit>
-  <New>DocumentLibraryForm</New>
-</FormTemplates>
+<file path=customXml/itemProps1.xml><?xml version="1.0" encoding="utf-8"?>
+<ds:datastoreItem xmlns:ds="http://schemas.openxmlformats.org/officeDocument/2006/customXml" ds:itemID="{43C36E59-8586-4352-8310-158AD4E65655}">
+  <ds:schemaRefs>
+    <ds:schemaRef ds:uri="http://schemas.openxmlformats.org/officeDocument/2006/bibliography"/>
+  </ds:schemaRefs>
+</ds:datastoreItem>
 </file>
 
-<file path=customXml/itemProps1.xml><?xml version="1.0" encoding="utf-8"?>
+<file path=customXml/itemProps2.xml><?xml version="1.0" encoding="utf-8"?>
 <ds:datastoreItem xmlns:ds="http://schemas.openxmlformats.org/officeDocument/2006/customXml" ds:itemID="{79054B02-B215-46AC-9176-544339E93661}">
   <ds:schemaRefs>
     <ds:schemaRef ds:uri="http://schemas.microsoft.com/office/2006/metadata/properties"/>
@@ -8706,15 +8620,15 @@
 </ds:datastoreItem>
 </file>
 
-<file path=customXml/itemProps2.xml><?xml version="1.0" encoding="utf-8"?>
-<ds:datastoreItem xmlns:ds="http://schemas.openxmlformats.org/officeDocument/2006/customXml" ds:itemID="{43C36E59-8586-4352-8310-158AD4E65655}">
+<file path=customXml/itemProps3.xml><?xml version="1.0" encoding="utf-8"?>
+<ds:datastoreItem xmlns:ds="http://schemas.openxmlformats.org/officeDocument/2006/customXml" ds:itemID="{B52C9AD5-4F18-4494-A12B-C11EA8399E21}">
   <ds:schemaRefs>
-    <ds:schemaRef ds:uri="http://schemas.openxmlformats.org/officeDocument/2006/bibliography"/>
+    <ds:schemaRef ds:uri="http://schemas.microsoft.com/sharepoint/v3/contenttype/forms"/>
   </ds:schemaRefs>
 </ds:datastoreItem>
 </file>
 
-<file path=customXml/itemProps3.xml><?xml version="1.0" encoding="utf-8"?>
+<file path=customXml/itemProps4.xml><?xml version="1.0" encoding="utf-8"?>
 <ds:datastoreItem xmlns:ds="http://schemas.openxmlformats.org/officeDocument/2006/customXml" ds:itemID="{4BD29597-7F5C-42C5-AAB7-035507C9DAA9}">
   <ds:schemaRefs>
     <ds:schemaRef ds:uri="http://schemas.microsoft.com/office/2006/metadata/contentType"/>
@@ -8728,12 +8642,4 @@
     <ds:schemaRef ds:uri="http://schemas.microsoft.com/office/infopath/2007/PartnerControls"/>
   </ds:schemaRefs>
 </ds:datastoreItem>
-</file>
-
-<file path=customXml/itemProps4.xml><?xml version="1.0" encoding="utf-8"?>
-<ds:datastoreItem xmlns:ds="http://schemas.openxmlformats.org/officeDocument/2006/customXml" ds:itemID="{B52C9AD5-4F18-4494-A12B-C11EA8399E21}">
-  <ds:schemaRefs>
-    <ds:schemaRef ds:uri="http://schemas.microsoft.com/sharepoint/v3/contenttype/forms"/>
-  </ds:schemaRefs>
-</ds:datastoreItem>
 </file>
</xml_diff>

<commit_message>
@melissaSBneves api implementada parcialmente
</commit_message>
<xml_diff>
--- a/Documentos/Documentação_Sprint 02.docx
+++ b/Documentos/Documentação_Sprint 02.docx
@@ -28,6 +28,7 @@
           <w:color w:val="2F5496"/>
           <w:sz w:val="24"/>
           <w:szCs w:val="24"/>
+          <w:lang w:val="en-US"/>
         </w:rPr>
       </w:pPr>
       <w:r>
@@ -37,6 +38,7 @@
           <w:color w:val="2F5496"/>
           <w:sz w:val="32"/>
           <w:szCs w:val="32"/>
+          <w:lang w:val="en-US"/>
         </w:rPr>
         <w:t>São Paulo Tech School </w:t>
       </w:r>
@@ -52,6 +54,7 @@
           <w:color w:val="2F5496"/>
           <w:sz w:val="24"/>
           <w:szCs w:val="24"/>
+          <w:lang w:val="en-US"/>
         </w:rPr>
       </w:pPr>
       <w:r>
@@ -61,6 +64,7 @@
           <w:color w:val="2F5496"/>
           <w:sz w:val="32"/>
           <w:szCs w:val="32"/>
+          <w:lang w:val="en-US"/>
         </w:rPr>
         <w:t> </w:t>
       </w:r>
@@ -76,6 +80,7 @@
           <w:color w:val="2F5496"/>
           <w:sz w:val="24"/>
           <w:szCs w:val="24"/>
+          <w:lang w:val="en-US"/>
         </w:rPr>
       </w:pPr>
       <w:r>
@@ -85,14 +90,18 @@
           <w:color w:val="2F5496"/>
           <w:sz w:val="32"/>
           <w:szCs w:val="32"/>
+          <w:lang w:val="en-US"/>
         </w:rPr>
         <w:t> </w:t>
       </w:r>
     </w:p>
     <w:p>
       <w:pPr>
+        <w:tabs>
+          <w:tab w:val="left" w:pos="4380"/>
+          <w:tab w:val="center" w:pos="4989"/>
+        </w:tabs>
         <w:spacing w:before="100" w:beforeAutospacing="1" w:after="100" w:afterAutospacing="1"/>
-        <w:jc w:val="center"/>
         <w:textAlignment w:val="baseline"/>
         <w:rPr>
           <w:rFonts w:ascii="Times New Roman" w:eastAsia="Times New Roman" w:hAnsi="Times New Roman" w:cs="Times New Roman"/>
@@ -100,6 +109,7 @@
           <w:color w:val="2F5496"/>
           <w:sz w:val="24"/>
           <w:szCs w:val="24"/>
+          <w:lang w:val="en-US"/>
         </w:rPr>
       </w:pPr>
       <w:r>
@@ -109,23 +119,10 @@
           <w:color w:val="2F5496"/>
           <w:sz w:val="32"/>
           <w:szCs w:val="32"/>
-        </w:rPr>
-        <w:t> </w:t>
-      </w:r>
-    </w:p>
-    <w:p>
-      <w:pPr>
-        <w:spacing w:before="100" w:beforeAutospacing="1" w:after="100" w:afterAutospacing="1"/>
-        <w:jc w:val="center"/>
-        <w:textAlignment w:val="baseline"/>
-        <w:rPr>
-          <w:rFonts w:ascii="Times New Roman" w:eastAsia="Times New Roman" w:hAnsi="Times New Roman" w:cs="Times New Roman"/>
-          <w:b/>
-          <w:color w:val="2F5496"/>
-          <w:sz w:val="24"/>
-          <w:szCs w:val="24"/>
-        </w:rPr>
-      </w:pPr>
+          <w:lang w:val="en-US"/>
+        </w:rPr>
+        <w:tab/>
+      </w:r>
       <w:r>
         <w:rPr>
           <w:rFonts w:ascii="Arial" w:eastAsia="Times New Roman" w:hAnsi="Arial" w:cs="Arial"/>
@@ -133,21 +130,34 @@
           <w:color w:val="2F5496"/>
           <w:sz w:val="32"/>
           <w:szCs w:val="32"/>
-        </w:rPr>
-        <w:t> </w:t>
-      </w:r>
-    </w:p>
-    <w:p>
-      <w:pPr>
-        <w:spacing w:before="100" w:beforeAutospacing="1" w:after="100" w:afterAutospacing="1"/>
-        <w:jc w:val="center"/>
-        <w:textAlignment w:val="baseline"/>
+          <w:lang w:val="en-US"/>
+        </w:rPr>
+        <w:tab/>
+      </w:r>
+      <w:r>
         <w:rPr>
           <w:rFonts w:ascii="Arial" w:eastAsia="Times New Roman" w:hAnsi="Arial" w:cs="Arial"/>
           <w:b/>
           <w:color w:val="2F5496"/>
           <w:sz w:val="32"/>
           <w:szCs w:val="32"/>
+          <w:lang w:val="en-US"/>
+        </w:rPr>
+        <w:t> </w:t>
+      </w:r>
+    </w:p>
+    <w:p>
+      <w:pPr>
+        <w:spacing w:before="100" w:beforeAutospacing="1" w:after="100" w:afterAutospacing="1"/>
+        <w:jc w:val="center"/>
+        <w:textAlignment w:val="baseline"/>
+        <w:rPr>
+          <w:rFonts w:ascii="Times New Roman" w:eastAsia="Times New Roman" w:hAnsi="Times New Roman" w:cs="Times New Roman"/>
+          <w:b/>
+          <w:color w:val="2F5496"/>
+          <w:sz w:val="24"/>
+          <w:szCs w:val="24"/>
+          <w:lang w:val="en-US"/>
         </w:rPr>
       </w:pPr>
       <w:r>
@@ -157,6 +167,7 @@
           <w:color w:val="2F5496"/>
           <w:sz w:val="32"/>
           <w:szCs w:val="32"/>
+          <w:lang w:val="en-US"/>
         </w:rPr>
         <w:t> </w:t>
       </w:r>
@@ -166,37 +177,25 @@
         <w:spacing w:before="100" w:beforeAutospacing="1" w:after="100" w:afterAutospacing="1"/>
         <w:jc w:val="center"/>
         <w:textAlignment w:val="baseline"/>
-        <w:rPr>
-          <w:rFonts w:ascii="Times New Roman" w:eastAsia="Times New Roman" w:hAnsi="Times New Roman" w:cs="Times New Roman"/>
-          <w:b/>
-          <w:color w:val="2F5496"/>
-          <w:sz w:val="24"/>
-          <w:szCs w:val="24"/>
-        </w:rPr>
-      </w:pPr>
-    </w:p>
-    <w:p>
-      <w:pPr>
-        <w:spacing w:before="100" w:beforeAutospacing="1" w:after="100" w:afterAutospacing="1"/>
-        <w:jc w:val="center"/>
-        <w:textAlignment w:val="baseline"/>
-        <w:rPr>
-          <w:rFonts w:ascii="Times New Roman" w:eastAsia="Times New Roman" w:hAnsi="Times New Roman" w:cs="Times New Roman"/>
-          <w:b/>
-          <w:color w:val="2F5496"/>
-          <w:sz w:val="24"/>
-          <w:szCs w:val="24"/>
-        </w:rPr>
-      </w:pPr>
-      <w:r>
         <w:rPr>
           <w:rFonts w:ascii="Arial" w:eastAsia="Times New Roman" w:hAnsi="Arial" w:cs="Arial"/>
           <w:b/>
           <w:color w:val="2F5496"/>
           <w:sz w:val="32"/>
           <w:szCs w:val="32"/>
-        </w:rPr>
-        <w:t>  </w:t>
+          <w:lang w:val="en-US"/>
+        </w:rPr>
+      </w:pPr>
+      <w:r>
+        <w:rPr>
+          <w:rFonts w:ascii="Arial" w:eastAsia="Times New Roman" w:hAnsi="Arial" w:cs="Arial"/>
+          <w:b/>
+          <w:color w:val="2F5496"/>
+          <w:sz w:val="32"/>
+          <w:szCs w:val="32"/>
+          <w:lang w:val="en-US"/>
+        </w:rPr>
+        <w:t> </w:t>
       </w:r>
     </w:p>
     <w:p>
@@ -206,20 +205,13 @@
         <w:textAlignment w:val="baseline"/>
         <w:rPr>
           <w:rFonts w:ascii="Times New Roman" w:eastAsia="Times New Roman" w:hAnsi="Times New Roman" w:cs="Times New Roman"/>
-          <w:color w:val="auto"/>
-          <w:sz w:val="24"/>
-          <w:szCs w:val="24"/>
-        </w:rPr>
-      </w:pPr>
-      <w:r>
-        <w:rPr>
-          <w:rFonts w:ascii="Arial" w:eastAsia="Times New Roman" w:hAnsi="Arial" w:cs="Arial"/>
-          <w:color w:val="auto"/>
-          <w:sz w:val="24"/>
-          <w:szCs w:val="24"/>
-        </w:rPr>
-        <w:t> </w:t>
-      </w:r>
+          <w:b/>
+          <w:color w:val="2F5496"/>
+          <w:sz w:val="24"/>
+          <w:szCs w:val="24"/>
+          <w:lang w:val="en-US"/>
+        </w:rPr>
+      </w:pPr>
     </w:p>
     <w:p>
       <w:pPr>
@@ -229,18 +221,70 @@
         <w:rPr>
           <w:rFonts w:ascii="Times New Roman" w:eastAsia="Times New Roman" w:hAnsi="Times New Roman" w:cs="Times New Roman"/>
           <w:b/>
-          <w:color w:val="auto"/>
-          <w:sz w:val="24"/>
-          <w:szCs w:val="24"/>
+          <w:color w:val="2F5496"/>
+          <w:sz w:val="24"/>
+          <w:szCs w:val="24"/>
+          <w:lang w:val="en-US"/>
         </w:rPr>
       </w:pPr>
       <w:r>
         <w:rPr>
           <w:rFonts w:ascii="Arial" w:eastAsia="Times New Roman" w:hAnsi="Arial" w:cs="Arial"/>
           <w:b/>
-          <w:color w:val="auto"/>
-          <w:sz w:val="24"/>
-          <w:szCs w:val="24"/>
+          <w:color w:val="2F5496"/>
+          <w:sz w:val="32"/>
+          <w:szCs w:val="32"/>
+          <w:lang w:val="en-US"/>
+        </w:rPr>
+        <w:t>  </w:t>
+      </w:r>
+    </w:p>
+    <w:p>
+      <w:pPr>
+        <w:spacing w:before="100" w:beforeAutospacing="1" w:after="100" w:afterAutospacing="1"/>
+        <w:jc w:val="center"/>
+        <w:textAlignment w:val="baseline"/>
+        <w:rPr>
+          <w:rFonts w:ascii="Times New Roman" w:eastAsia="Times New Roman" w:hAnsi="Times New Roman" w:cs="Times New Roman"/>
+          <w:color w:val="auto"/>
+          <w:sz w:val="24"/>
+          <w:szCs w:val="24"/>
+          <w:lang w:val="en-US"/>
+        </w:rPr>
+      </w:pPr>
+      <w:r>
+        <w:rPr>
+          <w:rFonts w:ascii="Arial" w:eastAsia="Times New Roman" w:hAnsi="Arial" w:cs="Arial"/>
+          <w:color w:val="auto"/>
+          <w:sz w:val="24"/>
+          <w:szCs w:val="24"/>
+          <w:lang w:val="en-US"/>
+        </w:rPr>
+        <w:t> </w:t>
+      </w:r>
+    </w:p>
+    <w:p>
+      <w:pPr>
+        <w:spacing w:before="100" w:beforeAutospacing="1" w:after="100" w:afterAutospacing="1"/>
+        <w:jc w:val="center"/>
+        <w:textAlignment w:val="baseline"/>
+        <w:rPr>
+          <w:rFonts w:ascii="Times New Roman" w:eastAsia="Times New Roman" w:hAnsi="Times New Roman" w:cs="Times New Roman"/>
+          <w:b/>
+          <w:color w:val="auto"/>
+          <w:sz w:val="24"/>
+          <w:szCs w:val="24"/>
+          <w:lang w:val="en-US"/>
+        </w:rPr>
+      </w:pPr>
+      <w:r>
+        <w:rPr>
+          <w:rFonts w:ascii="Arial" w:eastAsia="Times New Roman" w:hAnsi="Arial" w:cs="Arial"/>
+          <w:b/>
+          <w:color w:val="auto"/>
+          <w:sz w:val="24"/>
+          <w:szCs w:val="24"/>
+          <w:lang w:val="en-US"/>
         </w:rPr>
         <w:t>PUMP DRINK </w:t>
       </w:r>
@@ -518,8 +562,19 @@
           <w:sz w:val="24"/>
           <w:szCs w:val="24"/>
         </w:rPr>
-        <w:t>Arthur Cilliberti</w:t>
-      </w:r>
+        <w:t xml:space="preserve">Arthur </w:t>
+      </w:r>
+      <w:proofErr w:type="spellStart"/>
+      <w:r>
+        <w:rPr>
+          <w:rFonts w:ascii="Arial" w:eastAsia="Times New Roman" w:hAnsi="Arial" w:cs="Arial"/>
+          <w:color w:val="auto"/>
+          <w:sz w:val="24"/>
+          <w:szCs w:val="24"/>
+        </w:rPr>
+        <w:t>Cilliberti</w:t>
+      </w:r>
+      <w:proofErr w:type="spellEnd"/>
       <w:r>
         <w:rPr>
           <w:rFonts w:ascii="Arial" w:eastAsia="Times New Roman" w:hAnsi="Arial" w:cs="Arial"/>
@@ -580,8 +635,19 @@
           <w:sz w:val="24"/>
           <w:szCs w:val="24"/>
         </w:rPr>
-        <w:t>Felipe Naufel</w:t>
-      </w:r>
+        <w:t xml:space="preserve">Felipe </w:t>
+      </w:r>
+      <w:proofErr w:type="spellStart"/>
+      <w:r>
+        <w:rPr>
+          <w:rFonts w:ascii="Arial" w:eastAsia="Times New Roman" w:hAnsi="Arial" w:cs="Arial"/>
+          <w:color w:val="auto"/>
+          <w:sz w:val="24"/>
+          <w:szCs w:val="24"/>
+        </w:rPr>
+        <w:t>Naufel</w:t>
+      </w:r>
+      <w:proofErr w:type="spellEnd"/>
       <w:r>
         <w:rPr>
           <w:rFonts w:ascii="Arial" w:eastAsia="Times New Roman" w:hAnsi="Arial" w:cs="Arial"/>
@@ -749,13 +815,20 @@
         <w:textAlignment w:val="baseline"/>
         <w:rPr>
           <w:rFonts w:ascii="Times New Roman" w:eastAsia="Times New Roman" w:hAnsi="Times New Roman" w:cs="Times New Roman"/>
-          <w:b/>
-          <w:bCs/>
-          <w:color w:val="2F5496"/>
-          <w:sz w:val="24"/>
-          <w:szCs w:val="24"/>
-        </w:rPr>
-      </w:pPr>
+          <w:color w:val="auto"/>
+          <w:sz w:val="24"/>
+          <w:szCs w:val="24"/>
+        </w:rPr>
+      </w:pPr>
+      <w:r>
+        <w:rPr>
+          <w:rFonts w:ascii="Arial" w:eastAsia="Times New Roman" w:hAnsi="Arial" w:cs="Arial"/>
+          <w:color w:val="auto"/>
+          <w:sz w:val="24"/>
+          <w:szCs w:val="24"/>
+        </w:rPr>
+        <w:t>Com o passar dos anos é possível perceber um aumento da procura de prática de atividades físicas, fazendo com que o mercado fitness no Brasil cresça a cada dia possuindo atualmente mais de 34 mil academias de ginástica, com 9,6 milhões de usuários contabilizados, isso sem levar em consideração os centros esportivos, os clubes, e todos os diversos locais para prática de atividades físicas. </w:t>
+      </w:r>
     </w:p>
     <w:p>
       <w:pPr>
@@ -777,7 +850,16 @@
           <w:sz w:val="24"/>
           <w:szCs w:val="24"/>
         </w:rPr>
-        <w:t>Com o passar dos anos é possível perceber um aumento da procura de prática de atividades físicas, fazendo com que o mercado fitness no Brasil cresça a cada dia possuindo atualmente mais de 34 mil academias de ginástica, com 9,6 milhões de usuários contabilizados, isso sem levar em consideração os centros esportivos, os clubes, e todos os diversos locais para prática de atividades físicas. </w:t>
+        <w:t> Esses números colocam o país em segundo lugar dentro dos mercados mais promissores para negócios do setor fitness. Somente no ano de 2019, o mercado fitness nacional alcançou a marca de US$2,1 bilhões, sendo o terceiro maior das Américas, atrás apenas dos EUA e do Canadá, de acordo com a IHRSA. </w:t>
+      </w:r>
+      <w:r>
+        <w:rPr>
+          <w:rFonts w:ascii="Arial" w:eastAsia="Times New Roman" w:hAnsi="Arial" w:cs="Arial"/>
+          <w:color w:val="auto"/>
+          <w:sz w:val="24"/>
+          <w:szCs w:val="24"/>
+        </w:rPr>
+        <w:t> </w:t>
       </w:r>
     </w:p>
     <w:p>
@@ -791,27 +873,16 @@
           <w:color w:val="auto"/>
           <w:sz w:val="24"/>
           <w:szCs w:val="24"/>
-          <w:lang w:val="en-US"/>
-        </w:rPr>
-      </w:pPr>
-      <w:r>
-        <w:rPr>
-          <w:rFonts w:ascii="Arial" w:eastAsia="Times New Roman" w:hAnsi="Arial" w:cs="Arial"/>
-          <w:color w:val="auto"/>
-          <w:sz w:val="24"/>
-          <w:szCs w:val="24"/>
-        </w:rPr>
-        <w:t> Esses números colocam o país em segundo lugar dentro dos mercados mais promissores para negócios do setor fitness. Somente no ano de 2019, o mercado fitness nacional alcançou a marca de US$2,1 bilhões, sendo o terceiro maior das Américas, atrás apenas dos EUA e do Canadá, de acordo com a IHRSA. </w:t>
-      </w:r>
-      <w:r>
-        <w:rPr>
-          <w:rFonts w:ascii="Arial" w:eastAsia="Times New Roman" w:hAnsi="Arial" w:cs="Arial"/>
-          <w:color w:val="auto"/>
-          <w:sz w:val="24"/>
-          <w:szCs w:val="24"/>
-          <w:lang w:val="en-US"/>
-        </w:rPr>
-        <w:t> </w:t>
+        </w:rPr>
+      </w:pPr>
+      <w:r>
+        <w:rPr>
+          <w:rFonts w:ascii="Arial" w:eastAsia="Times New Roman" w:hAnsi="Arial" w:cs="Arial"/>
+          <w:color w:val="auto"/>
+          <w:sz w:val="24"/>
+          <w:szCs w:val="24"/>
+        </w:rPr>
+        <w:t>Outra questão que modificou nestes anos foi que as pessoas não fazem mais exercícios apenas com o intuito de emagrecer, mas para terem qualidade de vida e saúde de qualidade. </w:t>
       </w:r>
     </w:p>
     <w:p>
@@ -834,7 +905,25 @@
           <w:sz w:val="24"/>
           <w:szCs w:val="24"/>
         </w:rPr>
-        <w:t>Outra questão que modificou nestes anos foi que as pessoas não fazem mais exercícios apenas com o intuito de emagrecer, mas para terem qualidade de vida e saúde de qualidade. </w:t>
+        <w:t xml:space="preserve">Os </w:t>
+      </w:r>
+      <w:r>
+        <w:rPr>
+          <w:rFonts w:ascii="Arial" w:eastAsia="Times New Roman" w:hAnsi="Arial" w:cs="Arial"/>
+          <w:color w:val="auto"/>
+          <w:sz w:val="24"/>
+          <w:szCs w:val="24"/>
+        </w:rPr>
+        <w:t>consumidores</w:t>
+      </w:r>
+      <w:r>
+        <w:rPr>
+          <w:rFonts w:ascii="Arial" w:eastAsia="Times New Roman" w:hAnsi="Arial" w:cs="Arial"/>
+          <w:color w:val="auto"/>
+          <w:sz w:val="24"/>
+          <w:szCs w:val="24"/>
+        </w:rPr>
+        <w:t>, preocupados com a saúde e a alimentação saudável, procuram produtos que possam atender às suas expectativas de nutrição de maneira rápida, pois muitas vezes não têm tempo de produzir sua própria refeição. Neste contexto, a indústria alimentícia tem produzido alimentos de consumo rápido, como bebidas com características funcionais e nutricionais diferenciadas. </w:t>
       </w:r>
     </w:p>
     <w:p>
@@ -857,25 +946,7 @@
           <w:sz w:val="24"/>
           <w:szCs w:val="24"/>
         </w:rPr>
-        <w:t xml:space="preserve">Os </w:t>
-      </w:r>
-      <w:r>
-        <w:rPr>
-          <w:rFonts w:ascii="Arial" w:eastAsia="Times New Roman" w:hAnsi="Arial" w:cs="Arial"/>
-          <w:color w:val="auto"/>
-          <w:sz w:val="24"/>
-          <w:szCs w:val="24"/>
-        </w:rPr>
-        <w:t>consumidores</w:t>
-      </w:r>
-      <w:r>
-        <w:rPr>
-          <w:rFonts w:ascii="Arial" w:eastAsia="Times New Roman" w:hAnsi="Arial" w:cs="Arial"/>
-          <w:color w:val="auto"/>
-          <w:sz w:val="24"/>
-          <w:szCs w:val="24"/>
-        </w:rPr>
-        <w:t>, preocupados com a saúde e a alimentação saudável, procuram produtos que possam atender às suas expectativas de nutrição de maneira rápida, pois muitas vezes não têm tempo de produzir sua própria refeição. Neste contexto, a indústria alimentícia tem produzido alimentos de consumo rápido, como bebidas com características funcionais e nutricionais diferenciadas. </w:t>
+        <w:t>Nesta busca por uma saúde melhor, a nutrição adequada antes, durante e após o treino é um fator de extrema importância e promove melhor desempenho, redução da fadiga, aumento das reservas de energia e prevenção do surgimento de enfermidades e lesões.  </w:t>
       </w:r>
     </w:p>
     <w:p>
@@ -898,7 +969,7 @@
           <w:sz w:val="24"/>
           <w:szCs w:val="24"/>
         </w:rPr>
-        <w:t>Nesta busca por uma saúde melhor, a nutrição adequada antes, durante e após o treino é um fator de extrema importância e promove melhor desempenho, redução da fadiga, aumento das reservas de energia e prevenção do surgimento de enfermidades e lesões.  </w:t>
+        <w:t>Durante a atividade física os músculos produzem grande quantidade de calor, que é dissipado em parte pela produção de suor. Assim, líquidos ingeridos antes do exercício favorecem o estado de hidratação do indivíduo e após a atividade física é necessário repor esses líquidos perdidos para reabastecer as reservas hepáticas de glicose e poder fazer a recuperação muscular. Mais de 70% do nosso corpo é composto de água, sendo assim, a bebida é mais do que indispensável no treino. </w:t>
       </w:r>
     </w:p>
     <w:p>
@@ -921,7 +992,7 @@
           <w:sz w:val="24"/>
           <w:szCs w:val="24"/>
         </w:rPr>
-        <w:t>Durante a atividade física os músculos produzem grande quantidade de calor, que é dissipado em parte pela produção de suor. Assim, líquidos ingeridos antes do exercício favorecem o estado de hidratação do indivíduo e após a atividade física é necessário repor esses líquidos perdidos para reabastecer as reservas hepáticas de glicose e poder fazer a recuperação muscular. Mais de 70% do nosso corpo é composto de água, sendo assim, a bebida é mais do que indispensável no treino. </w:t>
+        <w:t>Logo, é possível ver a importância das bebidas esportivas que vêm crescendo continuamente, em torno de 5% de aumento mundial de vendas anual e, como elas são uma combinação de água, açúcar e eletrólitos (como sódio e potássio), podem ser usadas não somente para hidratação, mas também para dar energia antes, durante e depois do treino e condiz com uma forma nutritiva de alimentação. </w:t>
       </w:r>
     </w:p>
     <w:p>
@@ -944,7 +1015,7 @@
           <w:sz w:val="24"/>
           <w:szCs w:val="24"/>
         </w:rPr>
-        <w:t>Logo, é possível ver a importância das bebidas esportivas que vêm crescendo continuamente, em torno de 5% de aumento mundial de vendas anual e, como elas são uma combinação de água, açúcar e eletrólitos (como sódio e potássio), podem ser usadas não somente para hidratação, mas também para dar energia antes, durante e depois do treino e condiz com uma forma nutritiva de alimentação. </w:t>
+        <w:t>Diante disso, faz-se necessário uma melhor verificação de mercado e aceitação por parte da empresa do lançamento de um novo produto para o mercado. </w:t>
       </w:r>
     </w:p>
     <w:p>
@@ -958,30 +1029,6 @@
           <w:color w:val="auto"/>
           <w:sz w:val="24"/>
           <w:szCs w:val="24"/>
-        </w:rPr>
-      </w:pPr>
-      <w:r>
-        <w:rPr>
-          <w:rFonts w:ascii="Arial" w:eastAsia="Times New Roman" w:hAnsi="Arial" w:cs="Arial"/>
-          <w:color w:val="auto"/>
-          <w:sz w:val="24"/>
-          <w:szCs w:val="24"/>
-        </w:rPr>
-        <w:t>Diante disso, faz-se necessário uma melhor verificação de mercado e aceitação por parte da empresa do lançamento de um novo produto para o mercado. </w:t>
-      </w:r>
-    </w:p>
-    <w:p>
-      <w:pPr>
-        <w:spacing w:before="0" w:after="0" w:line="360" w:lineRule="auto"/>
-        <w:ind w:firstLine="709"/>
-        <w:jc w:val="both"/>
-        <w:textAlignment w:val="baseline"/>
-        <w:rPr>
-          <w:rFonts w:ascii="Times New Roman" w:eastAsia="Times New Roman" w:hAnsi="Times New Roman" w:cs="Times New Roman"/>
-          <w:color w:val="auto"/>
-          <w:sz w:val="24"/>
-          <w:szCs w:val="24"/>
-          <w:lang w:val="en-US"/>
         </w:rPr>
       </w:pPr>
       <w:r>
@@ -1000,7 +1047,6 @@
           <w:color w:val="auto"/>
           <w:sz w:val="24"/>
           <w:szCs w:val="24"/>
-          <w:lang w:val="en-US"/>
         </w:rPr>
         <w:t> </w:t>
       </w:r>
@@ -1016,7 +1062,6 @@
           <w:color w:val="auto"/>
           <w:sz w:val="24"/>
           <w:szCs w:val="24"/>
-          <w:lang w:val="en-US"/>
         </w:rPr>
       </w:pPr>
       <w:r>
@@ -1034,7 +1079,6 @@
           <w:color w:val="auto"/>
           <w:sz w:val="24"/>
           <w:szCs w:val="24"/>
-          <w:lang w:val="en-US"/>
         </w:rPr>
         <w:t> </w:t>
       </w:r>
@@ -1050,17 +1094,36 @@
           <w:color w:val="auto"/>
           <w:sz w:val="24"/>
           <w:szCs w:val="24"/>
-          <w:lang w:val="en-US"/>
-        </w:rPr>
-      </w:pPr>
-      <w:r>
-        <w:rPr>
-          <w:rFonts w:ascii="Arial" w:eastAsia="Times New Roman" w:hAnsi="Arial" w:cs="Arial"/>
-          <w:color w:val="auto"/>
-          <w:sz w:val="24"/>
-          <w:szCs w:val="24"/>
-        </w:rPr>
-        <w:t>Contudo, os testes de mercado e aceitação, além de demandarem grande investimento também demandam tempo. Em relação aos seus custos, estes são variáveis, de acordo com o que a empresa deseja, mas o valor de uma pesquisa de mercado gira em torno de R$ 5,00 por questionário aplicado, ou seja, uma pesquisa que envolve 1.000 pessoas custará em torno de R$ 5.000,00, isso sendo somente uma parte/tipo de teste. Temos ainda, o marketing experimental (a venda do produto em duas ou mais cidades representativas), pseudovenda, pesquisas quantitativas, baseadas em amostras estatísticas obtidas através, não só do questionário, como dito acima, mas também ligações e podem ser qualitativas (pesquisas exploratórias), que são obtidas através de entrevistas e grupos focais e muitas outras técnicas empregadas.</w:t>
+        </w:rPr>
+      </w:pPr>
+      <w:r>
+        <w:rPr>
+          <w:rFonts w:ascii="Arial" w:eastAsia="Times New Roman" w:hAnsi="Arial" w:cs="Arial"/>
+          <w:color w:val="auto"/>
+          <w:sz w:val="24"/>
+          <w:szCs w:val="24"/>
+        </w:rPr>
+        <w:t xml:space="preserve">Contudo, os testes de mercado e aceitação, além de demandarem grande investimento também demandam tempo. Em relação aos seus custos, estes são variáveis, de acordo com o que a empresa deseja, mas o valor de uma pesquisa de mercado gira em torno de R$ 5,00 por questionário aplicado, ou seja, uma pesquisa que envolve 1.000 pessoas custará em torno de R$ 5.000,00, isso sendo somente uma parte/tipo de teste. Temos ainda, o marketing experimental (a venda do produto em duas ou mais cidades representativas), </w:t>
+      </w:r>
+      <w:proofErr w:type="spellStart"/>
+      <w:r>
+        <w:rPr>
+          <w:rFonts w:ascii="Arial" w:eastAsia="Times New Roman" w:hAnsi="Arial" w:cs="Arial"/>
+          <w:color w:val="auto"/>
+          <w:sz w:val="24"/>
+          <w:szCs w:val="24"/>
+        </w:rPr>
+        <w:t>pseudovenda</w:t>
+      </w:r>
+      <w:proofErr w:type="spellEnd"/>
+      <w:r>
+        <w:rPr>
+          <w:rFonts w:ascii="Arial" w:eastAsia="Times New Roman" w:hAnsi="Arial" w:cs="Arial"/>
+          <w:color w:val="auto"/>
+          <w:sz w:val="24"/>
+          <w:szCs w:val="24"/>
+        </w:rPr>
+        <w:t>, pesquisas quantitativas, baseadas em amostras estatísticas obtidas através, não só do questionário, como dito acima, mas também ligações e podem ser qualitativas (pesquisas exploratórias), que são obtidas através de entrevistas e grupos focais e muitas outras técnicas empregadas.</w:t>
       </w:r>
     </w:p>
     <w:p>
@@ -1647,11 +1710,19 @@
         </w:rPr>
         <w:t xml:space="preserve">Nós da </w:t>
       </w:r>
-      <w:r>
-        <w:rPr>
-          <w:rFonts w:ascii="Arial" w:hAnsi="Arial" w:cs="Arial"/>
-        </w:rPr>
-        <w:t xml:space="preserve">PumpDrink </w:t>
+      <w:proofErr w:type="spellStart"/>
+      <w:r>
+        <w:rPr>
+          <w:rFonts w:ascii="Arial" w:hAnsi="Arial" w:cs="Arial"/>
+        </w:rPr>
+        <w:t>PumpDrink</w:t>
+      </w:r>
+      <w:proofErr w:type="spellEnd"/>
+      <w:r>
+        <w:rPr>
+          <w:rFonts w:ascii="Arial" w:hAnsi="Arial" w:cs="Arial"/>
+        </w:rPr>
+        <w:t xml:space="preserve"> </w:t>
       </w:r>
       <w:r>
         <w:rPr>
@@ -2252,7 +2323,6 @@
           <w:color w:val="auto"/>
           <w:sz w:val="24"/>
           <w:szCs w:val="24"/>
-          <w:lang w:val="en-US"/>
         </w:rPr>
         <w:t> </w:t>
       </w:r>
@@ -2281,7 +2351,6 @@
           <w:color w:val="auto"/>
           <w:sz w:val="24"/>
           <w:szCs w:val="24"/>
-          <w:lang w:val="en-US"/>
         </w:rPr>
       </w:pPr>
       <w:r>
@@ -2299,7 +2368,6 @@
           <w:color w:val="auto"/>
           <w:sz w:val="24"/>
           <w:szCs w:val="24"/>
-          <w:lang w:val="en-US"/>
         </w:rPr>
         <w:t> </w:t>
       </w:r>
@@ -2319,7 +2387,6 @@
           <w:color w:val="auto"/>
           <w:sz w:val="24"/>
           <w:szCs w:val="24"/>
-          <w:lang w:val="en-US"/>
         </w:rPr>
       </w:pPr>
       <w:r>
@@ -2337,7 +2404,6 @@
           <w:color w:val="auto"/>
           <w:sz w:val="24"/>
           <w:szCs w:val="24"/>
-          <w:lang w:val="en-US"/>
         </w:rPr>
         <w:t> </w:t>
       </w:r>
@@ -2357,7 +2423,6 @@
           <w:color w:val="auto"/>
           <w:sz w:val="24"/>
           <w:szCs w:val="24"/>
-          <w:lang w:val="en-US"/>
         </w:rPr>
       </w:pPr>
       <w:r>
@@ -2375,7 +2440,6 @@
           <w:color w:val="auto"/>
           <w:sz w:val="24"/>
           <w:szCs w:val="24"/>
-          <w:lang w:val="en-US"/>
         </w:rPr>
         <w:t> </w:t>
       </w:r>
@@ -2395,7 +2459,6 @@
           <w:color w:val="auto"/>
           <w:sz w:val="24"/>
           <w:szCs w:val="24"/>
-          <w:lang w:val="en-US"/>
         </w:rPr>
       </w:pPr>
       <w:r>
@@ -2413,7 +2476,6 @@
           <w:color w:val="auto"/>
           <w:sz w:val="24"/>
           <w:szCs w:val="24"/>
-          <w:lang w:val="en-US"/>
         </w:rPr>
         <w:t> </w:t>
       </w:r>
@@ -2460,7 +2522,6 @@
           <w:color w:val="auto"/>
           <w:sz w:val="24"/>
           <w:szCs w:val="24"/>
-          <w:lang w:val="en-US"/>
         </w:rPr>
       </w:pPr>
       <w:r>
@@ -2478,7 +2539,6 @@
           <w:color w:val="auto"/>
           <w:sz w:val="24"/>
           <w:szCs w:val="24"/>
-          <w:lang w:val="en-US"/>
         </w:rPr>
         <w:t> </w:t>
       </w:r>
@@ -2525,7 +2585,6 @@
           <w:color w:val="auto"/>
           <w:sz w:val="24"/>
           <w:szCs w:val="24"/>
-          <w:lang w:val="en-US"/>
         </w:rPr>
       </w:pPr>
       <w:r>
@@ -2543,7 +2602,6 @@
           <w:color w:val="auto"/>
           <w:sz w:val="24"/>
           <w:szCs w:val="24"/>
-          <w:lang w:val="en-US"/>
         </w:rPr>
         <w:t> </w:t>
       </w:r>
@@ -2981,6 +3039,7 @@
         </w:rPr>
         <w:t xml:space="preserve">Usaremos o sensor de bloqueio em cada </w:t>
       </w:r>
+      <w:proofErr w:type="spellStart"/>
       <w:r>
         <w:rPr>
           <w:rFonts w:ascii="Arial" w:eastAsia="Times New Roman" w:hAnsi="Arial" w:cs="Arial"/>
@@ -2992,6 +3051,7 @@
         </w:rPr>
         <w:t>dispenser</w:t>
       </w:r>
+      <w:proofErr w:type="spellEnd"/>
       <w:r>
         <w:rPr>
           <w:rFonts w:ascii="Arial" w:eastAsia="Times New Roman" w:hAnsi="Arial" w:cs="Arial"/>
@@ -3001,6 +3061,7 @@
         </w:rPr>
         <w:t xml:space="preserve"> de bebida, cada máquina contendo duas bebidas pré-treino, duas pós treino, e duas experimentais. Seu acionamento se dá ao colocar o copo abaixo do </w:t>
       </w:r>
+      <w:proofErr w:type="spellStart"/>
       <w:r>
         <w:rPr>
           <w:rFonts w:ascii="Arial" w:eastAsia="Times New Roman" w:hAnsi="Arial" w:cs="Arial"/>
@@ -3012,6 +3073,7 @@
         </w:rPr>
         <w:t>dispenser</w:t>
       </w:r>
+      <w:proofErr w:type="spellEnd"/>
       <w:r>
         <w:rPr>
           <w:rFonts w:ascii="Arial" w:eastAsia="Times New Roman" w:hAnsi="Arial" w:cs="Arial"/>
@@ -4573,7 +4635,6 @@
         <w:textAlignment w:val="baseline"/>
         <w:rPr>
           <w:rFonts w:ascii="Arial" w:hAnsi="Arial" w:cs="Arial"/>
-          <w:lang w:val="en-US"/>
         </w:rPr>
       </w:pPr>
       <w:r>
@@ -4604,7 +4665,6 @@
         <w:rPr>
           <w:rStyle w:val="eop"/>
           <w:rFonts w:ascii="Arial" w:hAnsi="Arial" w:cs="Arial"/>
-          <w:lang w:val="en-US"/>
         </w:rPr>
         <w:t> </w:t>
       </w:r>
@@ -4625,7 +4685,6 @@
         <w:rPr>
           <w:rStyle w:val="eop"/>
           <w:rFonts w:ascii="Arial" w:hAnsi="Arial" w:cs="Arial"/>
-          <w:lang w:val="en-US"/>
         </w:rPr>
         <w:t> </w:t>
       </w:r>
@@ -4836,13 +4895,11 @@
         <w:textAlignment w:val="baseline"/>
         <w:rPr>
           <w:rFonts w:ascii="Arial" w:hAnsi="Arial" w:cs="Arial"/>
-          <w:lang w:val="en-US"/>
-        </w:rPr>
-      </w:pPr>
-      <w:r>
-        <w:rPr>
-          <w:rFonts w:ascii="Arial" w:hAnsi="Arial" w:cs="Arial"/>
-          <w:lang w:val="en-US"/>
+        </w:rPr>
+      </w:pPr>
+      <w:r>
+        <w:rPr>
+          <w:rFonts w:ascii="Arial" w:hAnsi="Arial" w:cs="Arial"/>
         </w:rPr>
         <w:t xml:space="preserve">“Análise de Dados: Entenda a importância para seu Negócio.” Disponível em: </w:t>
       </w:r>
@@ -4853,7 +4910,6 @@
             <w:rFonts w:ascii="Arial" w:hAnsi="Arial" w:cs="Arial"/>
             <w:color w:val="auto"/>
             <w:u w:val="none"/>
-            <w:lang w:val="en-US"/>
           </w:rPr>
           <w:t>https://valvula.marketing/analise-de-dados-entenda-a-importancia-para-o-seu-</w:t>
         </w:r>
@@ -4863,7 +4919,6 @@
             <w:rFonts w:ascii="Arial" w:hAnsi="Arial" w:cs="Arial"/>
             <w:color w:val="auto"/>
             <w:u w:val="none"/>
-            <w:lang w:val="en-US"/>
           </w:rPr>
           <w:lastRenderedPageBreak/>
           <w:t>negocio/#:~:text=A%20an%C3%A1lise%20dos%20dados%20permite,prazo%20para%20o%20seu%20neg%C3%B3cio</w:t>
@@ -4872,9 +4927,22 @@
       <w:r>
         <w:rPr>
           <w:rFonts w:ascii="Arial" w:hAnsi="Arial" w:cs="Arial"/>
-          <w:lang w:val="en-US"/>
-        </w:rPr>
-        <w:t>. Acesso em 14 De Abril.</w:t>
+        </w:rPr>
+        <w:t xml:space="preserve">. Acesso em 14 De </w:t>
+      </w:r>
+      <w:proofErr w:type="gramStart"/>
+      <w:r>
+        <w:rPr>
+          <w:rFonts w:ascii="Arial" w:hAnsi="Arial" w:cs="Arial"/>
+        </w:rPr>
+        <w:t>Abril</w:t>
+      </w:r>
+      <w:proofErr w:type="gramEnd"/>
+      <w:r>
+        <w:rPr>
+          <w:rFonts w:ascii="Arial" w:hAnsi="Arial" w:cs="Arial"/>
+        </w:rPr>
+        <w:t>.</w:t>
       </w:r>
     </w:p>
     <w:p>
@@ -4915,9 +4983,22 @@
       <w:r>
         <w:rPr>
           <w:rFonts w:ascii="Arial" w:hAnsi="Arial" w:cs="Arial"/>
-          <w:lang w:val="en-US"/>
-        </w:rPr>
-        <w:t>Acesso em 14 De Abril.</w:t>
+        </w:rPr>
+        <w:t xml:space="preserve">Acesso em 14 De </w:t>
+      </w:r>
+      <w:proofErr w:type="gramStart"/>
+      <w:r>
+        <w:rPr>
+          <w:rFonts w:ascii="Arial" w:hAnsi="Arial" w:cs="Arial"/>
+        </w:rPr>
+        <w:t>Abril</w:t>
+      </w:r>
+      <w:proofErr w:type="gramEnd"/>
+      <w:r>
+        <w:rPr>
+          <w:rFonts w:ascii="Arial" w:hAnsi="Arial" w:cs="Arial"/>
+        </w:rPr>
+        <w:t>.</w:t>
       </w:r>
     </w:p>
     <w:sectPr>
@@ -8471,25 +8552,16 @@
 </file>
 
 <file path=customXml/item1.xml><?xml version="1.0" encoding="utf-8"?>
-<b:Sources xmlns:b="http://schemas.openxmlformats.org/officeDocument/2006/bibliography" xmlns="http://schemas.openxmlformats.org/officeDocument/2006/bibliography" SelectedStyle="\APASixthEditionOfficeOnline.xsl" StyleName="APA" Version="6"/>
-</file>
-
-<file path=customXml/item2.xml><?xml version="1.0" encoding="utf-8"?>
 <p:properties xmlns:p="http://schemas.microsoft.com/office/2006/metadata/properties" xmlns:xsi="http://www.w3.org/2001/XMLSchema-instance" xmlns:pc="http://schemas.microsoft.com/office/infopath/2007/PartnerControls">
   <documentManagement/>
 </p:properties>
 </file>
 
-<file path=customXml/item3.xml><?xml version="1.0" encoding="utf-8"?>
-<?mso-contentType ?>
-<FormTemplates xmlns="http://schemas.microsoft.com/sharepoint/v3/contenttype/forms">
-  <Display>DocumentLibraryForm</Display>
-  <Edit>DocumentLibraryForm</Edit>
-  <New>DocumentLibraryForm</New>
-</FormTemplates>
+<file path=customXml/item2.xml><?xml version="1.0" encoding="utf-8"?>
+<b:Sources xmlns:b="http://schemas.openxmlformats.org/officeDocument/2006/bibliography" xmlns="http://schemas.openxmlformats.org/officeDocument/2006/bibliography" SelectedStyle="\APASixthEditionOfficeOnline.xsl" StyleName="APA" Version="6"/>
 </file>
 
-<file path=customXml/item4.xml><?xml version="1.0" encoding="utf-8"?>
+<file path=customXml/item3.xml><?xml version="1.0" encoding="utf-8"?>
 <ct:contentTypeSchema xmlns:ct="http://schemas.microsoft.com/office/2006/metadata/contentType" xmlns:ma="http://schemas.microsoft.com/office/2006/metadata/properties/metaAttributes" ct:_="" ma:_="" ma:contentTypeName="Document" ma:contentTypeID="0x010100304D1BD6A797FA429AD32DD54426A246" ma:contentTypeVersion="0" ma:contentTypeDescription="Create a new document." ma:contentTypeScope="" ma:versionID="3e66835b75104f35c08c47a41df85457">
   <xsd:schema xmlns:xsd="http://www.w3.org/2001/XMLSchema" xmlns:xs="http://www.w3.org/2001/XMLSchema" xmlns:p="http://schemas.microsoft.com/office/2006/metadata/properties" targetNamespace="http://schemas.microsoft.com/office/2006/metadata/properties" ma:root="true" ma:fieldsID="b34879a3ce5a1188e7f637cfa0d96acf">
     <xsd:element name="properties">
@@ -8603,15 +8675,16 @@
 </ct:contentTypeSchema>
 </file>
 
-<file path=customXml/itemProps1.xml><?xml version="1.0" encoding="utf-8"?>
-<ds:datastoreItem xmlns:ds="http://schemas.openxmlformats.org/officeDocument/2006/customXml" ds:itemID="{43C36E59-8586-4352-8310-158AD4E65655}">
-  <ds:schemaRefs>
-    <ds:schemaRef ds:uri="http://schemas.openxmlformats.org/officeDocument/2006/bibliography"/>
-  </ds:schemaRefs>
-</ds:datastoreItem>
+<file path=customXml/item4.xml><?xml version="1.0" encoding="utf-8"?>
+<?mso-contentType ?>
+<FormTemplates xmlns="http://schemas.microsoft.com/sharepoint/v3/contenttype/forms">
+  <Display>DocumentLibraryForm</Display>
+  <Edit>DocumentLibraryForm</Edit>
+  <New>DocumentLibraryForm</New>
+</FormTemplates>
 </file>
 
-<file path=customXml/itemProps2.xml><?xml version="1.0" encoding="utf-8"?>
+<file path=customXml/itemProps1.xml><?xml version="1.0" encoding="utf-8"?>
 <ds:datastoreItem xmlns:ds="http://schemas.openxmlformats.org/officeDocument/2006/customXml" ds:itemID="{79054B02-B215-46AC-9176-544339E93661}">
   <ds:schemaRefs>
     <ds:schemaRef ds:uri="http://schemas.microsoft.com/office/2006/metadata/properties"/>
@@ -8620,15 +8693,15 @@
 </ds:datastoreItem>
 </file>
 
-<file path=customXml/itemProps3.xml><?xml version="1.0" encoding="utf-8"?>
-<ds:datastoreItem xmlns:ds="http://schemas.openxmlformats.org/officeDocument/2006/customXml" ds:itemID="{B52C9AD5-4F18-4494-A12B-C11EA8399E21}">
+<file path=customXml/itemProps2.xml><?xml version="1.0" encoding="utf-8"?>
+<ds:datastoreItem xmlns:ds="http://schemas.openxmlformats.org/officeDocument/2006/customXml" ds:itemID="{43C36E59-8586-4352-8310-158AD4E65655}">
   <ds:schemaRefs>
-    <ds:schemaRef ds:uri="http://schemas.microsoft.com/sharepoint/v3/contenttype/forms"/>
+    <ds:schemaRef ds:uri="http://schemas.openxmlformats.org/officeDocument/2006/bibliography"/>
   </ds:schemaRefs>
 </ds:datastoreItem>
 </file>
 
-<file path=customXml/itemProps4.xml><?xml version="1.0" encoding="utf-8"?>
+<file path=customXml/itemProps3.xml><?xml version="1.0" encoding="utf-8"?>
 <ds:datastoreItem xmlns:ds="http://schemas.openxmlformats.org/officeDocument/2006/customXml" ds:itemID="{4BD29597-7F5C-42C5-AAB7-035507C9DAA9}">
   <ds:schemaRefs>
     <ds:schemaRef ds:uri="http://schemas.microsoft.com/office/2006/metadata/contentType"/>
@@ -8642,4 +8715,12 @@
     <ds:schemaRef ds:uri="http://schemas.microsoft.com/office/infopath/2007/PartnerControls"/>
   </ds:schemaRefs>
 </ds:datastoreItem>
+</file>
+
+<file path=customXml/itemProps4.xml><?xml version="1.0" encoding="utf-8"?>
+<ds:datastoreItem xmlns:ds="http://schemas.openxmlformats.org/officeDocument/2006/customXml" ds:itemID="{B52C9AD5-4F18-4494-A12B-C11EA8399E21}">
+  <ds:schemaRefs>
+    <ds:schemaRef ds:uri="http://schemas.microsoft.com/sharepoint/v3/contenttype/forms"/>
+  </ds:schemaRefs>
+</ds:datastoreItem>
 </file>
</xml_diff>